<commit_message>
First draft of changes for validation with local server
</commit_message>
<xml_diff>
--- a/site/downloads/Shared Components/IVI Shared Components Release Notes 3.0.docx
+++ b/site/downloads/Shared Components/IVI Shared Components Release Notes 3.0.docx
@@ -1,6 +1,6 @@
 
 <file path=word/document.xml><?xml version="1.0" encoding="utf-8"?>
-<w:document xmlns:wpc="http://schemas.microsoft.com/office/word/2010/wordprocessingCanvas" xmlns:cx="http://schemas.microsoft.com/office/drawing/2014/chartex" xmlns:cx1="http://schemas.microsoft.com/office/drawing/2015/9/8/chartex" xmlns:cx2="http://schemas.microsoft.com/office/drawing/2015/10/21/chartex" xmlns:cx3="http://schemas.microsoft.com/office/drawing/2016/5/9/chartex" xmlns:cx4="http://schemas.microsoft.com/office/drawing/2016/5/10/chartex" xmlns:cx5="http://schemas.microsoft.com/office/drawing/2016/5/11/chartex" xmlns:cx6="http://schemas.microsoft.com/office/drawing/2016/5/12/chartex" xmlns:cx7="http://schemas.microsoft.com/office/drawing/2016/5/13/chartex" xmlns:cx8="http://schemas.microsoft.com/office/drawing/2016/5/14/chartex" xmlns:mc="http://schemas.openxmlformats.org/markup-compatibility/2006" xmlns:aink="http://schemas.microsoft.com/office/drawing/2016/ink" xmlns:am3d="http://schemas.microsoft.com/office/drawing/2017/model3d" xmlns:o="urn:schemas-microsoft-com:office:office" xmlns:r="http://schemas.openxmlformats.org/officeDocument/2006/relationships" xmlns:m="http://schemas.openxmlformats.org/officeDocument/2006/math" xmlns:v="urn:schemas-microsoft-com:vml" xmlns:wp14="http://schemas.microsoft.com/office/word/2010/wordprocessingDrawing" xmlns:wp="http://schemas.openxmlformats.org/drawingml/2006/wordprocessingDrawing" xmlns:w10="urn:schemas-microsoft-com:office:word" xmlns:w="http://schemas.openxmlformats.org/wordprocessingml/2006/main" xmlns:w14="http://schemas.microsoft.com/office/word/2010/wordml" xmlns:w15="http://schemas.microsoft.com/office/word/2012/wordml" xmlns:w16cex="http://schemas.microsoft.com/office/word/2018/wordml/cex" xmlns:w16cid="http://schemas.microsoft.com/office/word/2016/wordml/cid" xmlns:w16="http://schemas.microsoft.com/office/word/2018/wordml" xmlns:w16se="http://schemas.microsoft.com/office/word/2015/wordml/symex" xmlns:wpg="http://schemas.microsoft.com/office/word/2010/wordprocessingGroup" xmlns:wpi="http://schemas.microsoft.com/office/word/2010/wordprocessingInk" xmlns:wne="http://schemas.microsoft.com/office/word/2006/wordml" xmlns:wps="http://schemas.microsoft.com/office/word/2010/wordprocessingShape" mc:Ignorable="w14 w15 w16se w16cid w16 w16cex wp14">
+<w:document xmlns:wpc="http://schemas.microsoft.com/office/word/2010/wordprocessingCanvas" xmlns:cx="http://schemas.microsoft.com/office/drawing/2014/chartex" xmlns:cx1="http://schemas.microsoft.com/office/drawing/2015/9/8/chartex" xmlns:cx2="http://schemas.microsoft.com/office/drawing/2015/10/21/chartex" xmlns:cx3="http://schemas.microsoft.com/office/drawing/2016/5/9/chartex" xmlns:cx4="http://schemas.microsoft.com/office/drawing/2016/5/10/chartex" xmlns:cx5="http://schemas.microsoft.com/office/drawing/2016/5/11/chartex" xmlns:cx6="http://schemas.microsoft.com/office/drawing/2016/5/12/chartex" xmlns:cx7="http://schemas.microsoft.com/office/drawing/2016/5/13/chartex" xmlns:cx8="http://schemas.microsoft.com/office/drawing/2016/5/14/chartex" xmlns:mc="http://schemas.openxmlformats.org/markup-compatibility/2006" xmlns:aink="http://schemas.microsoft.com/office/drawing/2016/ink" xmlns:am3d="http://schemas.microsoft.com/office/drawing/2017/model3d" xmlns:o="urn:schemas-microsoft-com:office:office" xmlns:oel="http://schemas.microsoft.com/office/2019/extlst" xmlns:r="http://schemas.openxmlformats.org/officeDocument/2006/relationships" xmlns:m="http://schemas.openxmlformats.org/officeDocument/2006/math" xmlns:v="urn:schemas-microsoft-com:vml" xmlns:wp14="http://schemas.microsoft.com/office/word/2010/wordprocessingDrawing" xmlns:wp="http://schemas.openxmlformats.org/drawingml/2006/wordprocessingDrawing" xmlns:w10="urn:schemas-microsoft-com:office:word" xmlns:w="http://schemas.openxmlformats.org/wordprocessingml/2006/main" xmlns:w14="http://schemas.microsoft.com/office/word/2010/wordml" xmlns:w15="http://schemas.microsoft.com/office/word/2012/wordml" xmlns:w16cex="http://schemas.microsoft.com/office/word/2018/wordml/cex" xmlns:w16cid="http://schemas.microsoft.com/office/word/2016/wordml/cid" xmlns:w16="http://schemas.microsoft.com/office/word/2018/wordml" xmlns:w16du="http://schemas.microsoft.com/office/word/2023/wordml/word16du" xmlns:w16sdtdh="http://schemas.microsoft.com/office/word/2020/wordml/sdtdatahash" xmlns:w16sdtfl="http://schemas.microsoft.com/office/word/2024/wordml/sdtformatlock" xmlns:w16se="http://schemas.microsoft.com/office/word/2015/wordml/symex" xmlns:wpg="http://schemas.microsoft.com/office/word/2010/wordprocessingGroup" xmlns:wpi="http://schemas.microsoft.com/office/word/2010/wordprocessingInk" xmlns:wne="http://schemas.microsoft.com/office/word/2006/wordml" xmlns:wps="http://schemas.microsoft.com/office/word/2010/wordprocessingShape" mc:Ignorable="w14 w15 w16se w16cid w16 w16cex w16sdtdh w16sdtfl w16du wp14">
   <w:body>
     <w:p>
       <w:pPr>
@@ -13,7 +13,7 @@
       <w:bookmarkStart w:id="3" w:name="_Toc239748397"/>
       <w:bookmarkStart w:id="4" w:name="_Toc239748689"/>
       <w:bookmarkStart w:id="5" w:name="_Toc239754947"/>
-      <w:bookmarkStart w:id="6" w:name="_Toc80798099"/>
+      <w:bookmarkStart w:id="6" w:name="_Toc189230931"/>
       <w:r>
         <w:t>Table of Conten</w:t>
       </w:r>
@@ -51,8 +51,8 @@
         <w:rPr>
           <w:rFonts w:asciiTheme="minorHAnsi" w:eastAsiaTheme="minorEastAsia" w:hAnsiTheme="minorHAnsi" w:cstheme="minorBidi"/>
           <w:b w:val="0"/>
-          <w:sz w:val="22"/>
-          <w:szCs w:val="22"/>
+          <w:kern w:val="2"/>
+          <w14:ligatures w14:val="standardContextual"/>
         </w:rPr>
       </w:pPr>
       <w:r>
@@ -73,7 +73,7 @@
         </w:rPr>
         <w:fldChar w:fldCharType="separate"/>
       </w:r>
-      <w:hyperlink w:anchor="_Toc80798099" w:history="1">
+      <w:hyperlink w:anchor="_Toc189230931" w:history="1">
         <w:r>
           <w:rPr>
             <w:rStyle w:val="Hyperlink"/>
@@ -96,7 +96,7 @@
           <w:rPr>
             <w:webHidden/>
           </w:rPr>
-          <w:instrText xml:space="preserve"> PAGEREF _Toc80798099 \h </w:instrText>
+          <w:instrText xml:space="preserve"> PAGEREF _Toc189230931 \h </w:instrText>
         </w:r>
         <w:r>
           <w:rPr>
@@ -129,11 +129,11 @@
         <w:rPr>
           <w:rFonts w:asciiTheme="minorHAnsi" w:eastAsiaTheme="minorEastAsia" w:hAnsiTheme="minorHAnsi" w:cstheme="minorBidi"/>
           <w:b w:val="0"/>
-          <w:sz w:val="22"/>
-          <w:szCs w:val="22"/>
-        </w:rPr>
-      </w:pPr>
-      <w:hyperlink w:anchor="_Toc80798100" w:history="1">
+          <w:kern w:val="2"/>
+          <w14:ligatures w14:val="standardContextual"/>
+        </w:rPr>
+      </w:pPr>
+      <w:hyperlink w:anchor="_Toc189230932" w:history="1">
         <w:r>
           <w:rPr>
             <w:rStyle w:val="Hyperlink"/>
@@ -156,7 +156,7 @@
           <w:rPr>
             <w:webHidden/>
           </w:rPr>
-          <w:instrText xml:space="preserve"> PAGEREF _Toc80798100 \h </w:instrText>
+          <w:instrText xml:space="preserve"> PAGEREF _Toc189230932 \h </w:instrText>
         </w:r>
         <w:r>
           <w:rPr>
@@ -192,11 +192,11 @@
         <w:rPr>
           <w:rFonts w:asciiTheme="minorHAnsi" w:eastAsiaTheme="minorEastAsia" w:hAnsiTheme="minorHAnsi" w:cstheme="minorBidi"/>
           <w:noProof/>
-          <w:sz w:val="22"/>
-          <w:szCs w:val="22"/>
-        </w:rPr>
-      </w:pPr>
-      <w:hyperlink w:anchor="_Toc80798101" w:history="1">
+          <w:kern w:val="2"/>
+          <w14:ligatures w14:val="standardContextual"/>
+        </w:rPr>
+      </w:pPr>
+      <w:hyperlink w:anchor="_Toc189230933" w:history="1">
         <w:r>
           <w:rPr>
             <w:rStyle w:val="Hyperlink"/>
@@ -223,7 +223,7 @@
             <w:noProof/>
             <w:webHidden/>
           </w:rPr>
-          <w:instrText xml:space="preserve"> PAGEREF _Toc80798101 \h </w:instrText>
+          <w:instrText xml:space="preserve"> PAGEREF _Toc189230933 \h </w:instrText>
         </w:r>
         <w:r>
           <w:rPr>
@@ -263,11 +263,11 @@
         <w:rPr>
           <w:rFonts w:asciiTheme="minorHAnsi" w:eastAsiaTheme="minorEastAsia" w:hAnsiTheme="minorHAnsi" w:cstheme="minorBidi"/>
           <w:noProof/>
-          <w:sz w:val="22"/>
-          <w:szCs w:val="22"/>
-        </w:rPr>
-      </w:pPr>
-      <w:hyperlink w:anchor="_Toc80798102" w:history="1">
+          <w:kern w:val="2"/>
+          <w14:ligatures w14:val="standardContextual"/>
+        </w:rPr>
+      </w:pPr>
+      <w:hyperlink w:anchor="_Toc189230934" w:history="1">
         <w:r>
           <w:rPr>
             <w:rStyle w:val="Hyperlink"/>
@@ -294,7 +294,7 @@
             <w:noProof/>
             <w:webHidden/>
           </w:rPr>
-          <w:instrText xml:space="preserve"> PAGEREF _Toc80798102 \h </w:instrText>
+          <w:instrText xml:space="preserve"> PAGEREF _Toc189230934 \h </w:instrText>
         </w:r>
         <w:r>
           <w:rPr>
@@ -334,11 +334,11 @@
         <w:rPr>
           <w:rFonts w:asciiTheme="minorHAnsi" w:eastAsiaTheme="minorEastAsia" w:hAnsiTheme="minorHAnsi" w:cstheme="minorBidi"/>
           <w:noProof/>
-          <w:sz w:val="22"/>
-          <w:szCs w:val="22"/>
-        </w:rPr>
-      </w:pPr>
-      <w:hyperlink w:anchor="_Toc80798103" w:history="1">
+          <w:kern w:val="2"/>
+          <w14:ligatures w14:val="standardContextual"/>
+        </w:rPr>
+      </w:pPr>
+      <w:hyperlink w:anchor="_Toc189230935" w:history="1">
         <w:r>
           <w:rPr>
             <w:rStyle w:val="Hyperlink"/>
@@ -365,7 +365,7 @@
             <w:noProof/>
             <w:webHidden/>
           </w:rPr>
-          <w:instrText xml:space="preserve"> PAGEREF _Toc80798103 \h </w:instrText>
+          <w:instrText xml:space="preserve"> PAGEREF _Toc189230935 \h </w:instrText>
         </w:r>
         <w:r>
           <w:rPr>
@@ -405,11 +405,11 @@
         <w:rPr>
           <w:rFonts w:asciiTheme="minorHAnsi" w:eastAsiaTheme="minorEastAsia" w:hAnsiTheme="minorHAnsi" w:cstheme="minorBidi"/>
           <w:noProof/>
-          <w:sz w:val="22"/>
-          <w:szCs w:val="22"/>
-        </w:rPr>
-      </w:pPr>
-      <w:hyperlink w:anchor="_Toc80798104" w:history="1">
+          <w:kern w:val="2"/>
+          <w14:ligatures w14:val="standardContextual"/>
+        </w:rPr>
+      </w:pPr>
+      <w:hyperlink w:anchor="_Toc189230936" w:history="1">
         <w:r>
           <w:rPr>
             <w:rStyle w:val="Hyperlink"/>
@@ -436,7 +436,7 @@
             <w:noProof/>
             <w:webHidden/>
           </w:rPr>
-          <w:instrText xml:space="preserve"> PAGEREF _Toc80798104 \h </w:instrText>
+          <w:instrText xml:space="preserve"> PAGEREF _Toc189230936 \h </w:instrText>
         </w:r>
         <w:r>
           <w:rPr>
@@ -476,11 +476,11 @@
         <w:rPr>
           <w:rFonts w:asciiTheme="minorHAnsi" w:eastAsiaTheme="minorEastAsia" w:hAnsiTheme="minorHAnsi" w:cstheme="minorBidi"/>
           <w:noProof/>
-          <w:sz w:val="22"/>
-          <w:szCs w:val="22"/>
-        </w:rPr>
-      </w:pPr>
-      <w:hyperlink w:anchor="_Toc80798105" w:history="1">
+          <w:kern w:val="2"/>
+          <w14:ligatures w14:val="standardContextual"/>
+        </w:rPr>
+      </w:pPr>
+      <w:hyperlink w:anchor="_Toc189230937" w:history="1">
         <w:r>
           <w:rPr>
             <w:rStyle w:val="Hyperlink"/>
@@ -507,7 +507,7 @@
             <w:noProof/>
             <w:webHidden/>
           </w:rPr>
-          <w:instrText xml:space="preserve"> PAGEREF _Toc80798105 \h </w:instrText>
+          <w:instrText xml:space="preserve"> PAGEREF _Toc189230937 \h </w:instrText>
         </w:r>
         <w:r>
           <w:rPr>
@@ -547,11 +547,11 @@
         <w:rPr>
           <w:rFonts w:asciiTheme="minorHAnsi" w:eastAsiaTheme="minorEastAsia" w:hAnsiTheme="minorHAnsi" w:cstheme="minorBidi"/>
           <w:noProof/>
-          <w:sz w:val="22"/>
-          <w:szCs w:val="22"/>
-        </w:rPr>
-      </w:pPr>
-      <w:hyperlink w:anchor="_Toc80798106" w:history="1">
+          <w:kern w:val="2"/>
+          <w14:ligatures w14:val="standardContextual"/>
+        </w:rPr>
+      </w:pPr>
+      <w:hyperlink w:anchor="_Toc189230938" w:history="1">
         <w:r>
           <w:rPr>
             <w:rStyle w:val="Hyperlink"/>
@@ -578,7 +578,7 @@
             <w:noProof/>
             <w:webHidden/>
           </w:rPr>
-          <w:instrText xml:space="preserve"> PAGEREF _Toc80798106 \h </w:instrText>
+          <w:instrText xml:space="preserve"> PAGEREF _Toc189230938 \h </w:instrText>
         </w:r>
         <w:r>
           <w:rPr>
@@ -618,11 +618,11 @@
         <w:rPr>
           <w:rFonts w:asciiTheme="minorHAnsi" w:eastAsiaTheme="minorEastAsia" w:hAnsiTheme="minorHAnsi" w:cstheme="minorBidi"/>
           <w:noProof/>
-          <w:sz w:val="22"/>
-          <w:szCs w:val="22"/>
-        </w:rPr>
-      </w:pPr>
-      <w:hyperlink w:anchor="_Toc80798107" w:history="1">
+          <w:kern w:val="2"/>
+          <w14:ligatures w14:val="standardContextual"/>
+        </w:rPr>
+      </w:pPr>
+      <w:hyperlink w:anchor="_Toc189230939" w:history="1">
         <w:r>
           <w:rPr>
             <w:rStyle w:val="Hyperlink"/>
@@ -649,7 +649,7 @@
             <w:noProof/>
             <w:webHidden/>
           </w:rPr>
-          <w:instrText xml:space="preserve"> PAGEREF _Toc80798107 \h </w:instrText>
+          <w:instrText xml:space="preserve"> PAGEREF _Toc189230939 \h </w:instrText>
         </w:r>
         <w:r>
           <w:rPr>
@@ -689,11 +689,11 @@
         <w:rPr>
           <w:rFonts w:asciiTheme="minorHAnsi" w:eastAsiaTheme="minorEastAsia" w:hAnsiTheme="minorHAnsi" w:cstheme="minorBidi"/>
           <w:noProof/>
-          <w:sz w:val="22"/>
-          <w:szCs w:val="22"/>
-        </w:rPr>
-      </w:pPr>
-      <w:hyperlink w:anchor="_Toc80798108" w:history="1">
+          <w:kern w:val="2"/>
+          <w14:ligatures w14:val="standardContextual"/>
+        </w:rPr>
+      </w:pPr>
+      <w:hyperlink w:anchor="_Toc189230940" w:history="1">
         <w:r>
           <w:rPr>
             <w:rStyle w:val="Hyperlink"/>
@@ -720,7 +720,7 @@
             <w:noProof/>
             <w:webHidden/>
           </w:rPr>
-          <w:instrText xml:space="preserve"> PAGEREF _Toc80798108 \h </w:instrText>
+          <w:instrText xml:space="preserve"> PAGEREF _Toc189230940 \h </w:instrText>
         </w:r>
         <w:r>
           <w:rPr>
@@ -760,11 +760,11 @@
         <w:rPr>
           <w:rFonts w:asciiTheme="minorHAnsi" w:eastAsiaTheme="minorEastAsia" w:hAnsiTheme="minorHAnsi" w:cstheme="minorBidi"/>
           <w:noProof/>
-          <w:sz w:val="22"/>
-          <w:szCs w:val="22"/>
-        </w:rPr>
-      </w:pPr>
-      <w:hyperlink w:anchor="_Toc80798109" w:history="1">
+          <w:kern w:val="2"/>
+          <w14:ligatures w14:val="standardContextual"/>
+        </w:rPr>
+      </w:pPr>
+      <w:hyperlink w:anchor="_Toc189230941" w:history="1">
         <w:r>
           <w:rPr>
             <w:rStyle w:val="Hyperlink"/>
@@ -791,7 +791,7 @@
             <w:noProof/>
             <w:webHidden/>
           </w:rPr>
-          <w:instrText xml:space="preserve"> PAGEREF _Toc80798109 \h </w:instrText>
+          <w:instrText xml:space="preserve"> PAGEREF _Toc189230941 \h </w:instrText>
         </w:r>
         <w:r>
           <w:rPr>
@@ -831,11 +831,11 @@
         <w:rPr>
           <w:rFonts w:asciiTheme="minorHAnsi" w:eastAsiaTheme="minorEastAsia" w:hAnsiTheme="minorHAnsi" w:cstheme="minorBidi"/>
           <w:noProof/>
-          <w:sz w:val="22"/>
-          <w:szCs w:val="22"/>
-        </w:rPr>
-      </w:pPr>
-      <w:hyperlink w:anchor="_Toc80798110" w:history="1">
+          <w:kern w:val="2"/>
+          <w14:ligatures w14:val="standardContextual"/>
+        </w:rPr>
+      </w:pPr>
+      <w:hyperlink w:anchor="_Toc189230942" w:history="1">
         <w:r>
           <w:rPr>
             <w:rStyle w:val="Hyperlink"/>
@@ -862,7 +862,7 @@
             <w:noProof/>
             <w:webHidden/>
           </w:rPr>
-          <w:instrText xml:space="preserve"> PAGEREF _Toc80798110 \h </w:instrText>
+          <w:instrText xml:space="preserve"> PAGEREF _Toc189230942 \h </w:instrText>
         </w:r>
         <w:r>
           <w:rPr>
@@ -902,11 +902,11 @@
         <w:rPr>
           <w:rFonts w:asciiTheme="minorHAnsi" w:eastAsiaTheme="minorEastAsia" w:hAnsiTheme="minorHAnsi" w:cstheme="minorBidi"/>
           <w:noProof/>
-          <w:sz w:val="22"/>
-          <w:szCs w:val="22"/>
-        </w:rPr>
-      </w:pPr>
-      <w:hyperlink w:anchor="_Toc80798111" w:history="1">
+          <w:kern w:val="2"/>
+          <w14:ligatures w14:val="standardContextual"/>
+        </w:rPr>
+      </w:pPr>
+      <w:hyperlink w:anchor="_Toc189230943" w:history="1">
         <w:r>
           <w:rPr>
             <w:rStyle w:val="Hyperlink"/>
@@ -933,7 +933,7 @@
             <w:noProof/>
             <w:webHidden/>
           </w:rPr>
-          <w:instrText xml:space="preserve"> PAGEREF _Toc80798111 \h </w:instrText>
+          <w:instrText xml:space="preserve"> PAGEREF _Toc189230943 \h </w:instrText>
         </w:r>
         <w:r>
           <w:rPr>
@@ -973,11 +973,11 @@
         <w:rPr>
           <w:rFonts w:asciiTheme="minorHAnsi" w:eastAsiaTheme="minorEastAsia" w:hAnsiTheme="minorHAnsi" w:cstheme="minorBidi"/>
           <w:noProof/>
-          <w:sz w:val="22"/>
-          <w:szCs w:val="22"/>
-        </w:rPr>
-      </w:pPr>
-      <w:hyperlink w:anchor="_Toc80798112" w:history="1">
+          <w:kern w:val="2"/>
+          <w14:ligatures w14:val="standardContextual"/>
+        </w:rPr>
+      </w:pPr>
+      <w:hyperlink w:anchor="_Toc189230944" w:history="1">
         <w:r>
           <w:rPr>
             <w:rStyle w:val="Hyperlink"/>
@@ -1004,7 +1004,7 @@
             <w:noProof/>
             <w:webHidden/>
           </w:rPr>
-          <w:instrText xml:space="preserve"> PAGEREF _Toc80798112 \h </w:instrText>
+          <w:instrText xml:space="preserve"> PAGEREF _Toc189230944 \h </w:instrText>
         </w:r>
         <w:r>
           <w:rPr>
@@ -1044,11 +1044,11 @@
         <w:rPr>
           <w:rFonts w:asciiTheme="minorHAnsi" w:eastAsiaTheme="minorEastAsia" w:hAnsiTheme="minorHAnsi" w:cstheme="minorBidi"/>
           <w:noProof/>
-          <w:sz w:val="22"/>
-          <w:szCs w:val="22"/>
-        </w:rPr>
-      </w:pPr>
-      <w:hyperlink w:anchor="_Toc80798113" w:history="1">
+          <w:kern w:val="2"/>
+          <w14:ligatures w14:val="standardContextual"/>
+        </w:rPr>
+      </w:pPr>
+      <w:hyperlink w:anchor="_Toc189230945" w:history="1">
         <w:r>
           <w:rPr>
             <w:rStyle w:val="Hyperlink"/>
@@ -1075,7 +1075,7 @@
             <w:noProof/>
             <w:webHidden/>
           </w:rPr>
-          <w:instrText xml:space="preserve"> PAGEREF _Toc80798113 \h </w:instrText>
+          <w:instrText xml:space="preserve"> PAGEREF _Toc189230945 \h </w:instrText>
         </w:r>
         <w:r>
           <w:rPr>
@@ -1115,11 +1115,11 @@
         <w:rPr>
           <w:rFonts w:asciiTheme="minorHAnsi" w:eastAsiaTheme="minorEastAsia" w:hAnsiTheme="minorHAnsi" w:cstheme="minorBidi"/>
           <w:noProof/>
-          <w:sz w:val="22"/>
-          <w:szCs w:val="22"/>
-        </w:rPr>
-      </w:pPr>
-      <w:hyperlink w:anchor="_Toc80798114" w:history="1">
+          <w:kern w:val="2"/>
+          <w14:ligatures w14:val="standardContextual"/>
+        </w:rPr>
+      </w:pPr>
+      <w:hyperlink w:anchor="_Toc189230946" w:history="1">
         <w:r>
           <w:rPr>
             <w:rStyle w:val="Hyperlink"/>
@@ -1146,7 +1146,7 @@
             <w:noProof/>
             <w:webHidden/>
           </w:rPr>
-          <w:instrText xml:space="preserve"> PAGEREF _Toc80798114 \h </w:instrText>
+          <w:instrText xml:space="preserve"> PAGEREF _Toc189230946 \h </w:instrText>
         </w:r>
         <w:r>
           <w:rPr>
@@ -1186,11 +1186,11 @@
         <w:rPr>
           <w:rFonts w:asciiTheme="minorHAnsi" w:eastAsiaTheme="minorEastAsia" w:hAnsiTheme="minorHAnsi" w:cstheme="minorBidi"/>
           <w:noProof/>
-          <w:sz w:val="22"/>
-          <w:szCs w:val="22"/>
-        </w:rPr>
-      </w:pPr>
-      <w:hyperlink w:anchor="_Toc80798115" w:history="1">
+          <w:kern w:val="2"/>
+          <w14:ligatures w14:val="standardContextual"/>
+        </w:rPr>
+      </w:pPr>
+      <w:hyperlink w:anchor="_Toc189230947" w:history="1">
         <w:r>
           <w:rPr>
             <w:rStyle w:val="Hyperlink"/>
@@ -1217,7 +1217,7 @@
             <w:noProof/>
             <w:webHidden/>
           </w:rPr>
-          <w:instrText xml:space="preserve"> PAGEREF _Toc80798115 \h </w:instrText>
+          <w:instrText xml:space="preserve"> PAGEREF _Toc189230947 \h </w:instrText>
         </w:r>
         <w:r>
           <w:rPr>
@@ -1237,7 +1237,7 @@
             <w:noProof/>
             <w:webHidden/>
           </w:rPr>
-          <w:t>7</w:t>
+          <w:t>6</w:t>
         </w:r>
         <w:r>
           <w:rPr>
@@ -1257,11 +1257,11 @@
         <w:rPr>
           <w:rFonts w:asciiTheme="minorHAnsi" w:eastAsiaTheme="minorEastAsia" w:hAnsiTheme="minorHAnsi" w:cstheme="minorBidi"/>
           <w:noProof/>
-          <w:sz w:val="22"/>
-          <w:szCs w:val="22"/>
-        </w:rPr>
-      </w:pPr>
-      <w:hyperlink w:anchor="_Toc80798116" w:history="1">
+          <w:kern w:val="2"/>
+          <w14:ligatures w14:val="standardContextual"/>
+        </w:rPr>
+      </w:pPr>
+      <w:hyperlink w:anchor="_Toc189230948" w:history="1">
         <w:r>
           <w:rPr>
             <w:rStyle w:val="Hyperlink"/>
@@ -1288,7 +1288,7 @@
             <w:noProof/>
             <w:webHidden/>
           </w:rPr>
-          <w:instrText xml:space="preserve"> PAGEREF _Toc80798116 \h </w:instrText>
+          <w:instrText xml:space="preserve"> PAGEREF _Toc189230948 \h </w:instrText>
         </w:r>
         <w:r>
           <w:rPr>
@@ -1328,11 +1328,11 @@
         <w:rPr>
           <w:rFonts w:asciiTheme="minorHAnsi" w:eastAsiaTheme="minorEastAsia" w:hAnsiTheme="minorHAnsi" w:cstheme="minorBidi"/>
           <w:noProof/>
-          <w:sz w:val="22"/>
-          <w:szCs w:val="22"/>
-        </w:rPr>
-      </w:pPr>
-      <w:hyperlink w:anchor="_Toc80798117" w:history="1">
+          <w:kern w:val="2"/>
+          <w14:ligatures w14:val="standardContextual"/>
+        </w:rPr>
+      </w:pPr>
+      <w:hyperlink w:anchor="_Toc189230949" w:history="1">
         <w:r>
           <w:rPr>
             <w:rStyle w:val="Hyperlink"/>
@@ -1359,7 +1359,7 @@
             <w:noProof/>
             <w:webHidden/>
           </w:rPr>
-          <w:instrText xml:space="preserve"> PAGEREF _Toc80798117 \h </w:instrText>
+          <w:instrText xml:space="preserve"> PAGEREF _Toc189230949 \h </w:instrText>
         </w:r>
         <w:r>
           <w:rPr>
@@ -1399,11 +1399,11 @@
         <w:rPr>
           <w:rFonts w:asciiTheme="minorHAnsi" w:eastAsiaTheme="minorEastAsia" w:hAnsiTheme="minorHAnsi" w:cstheme="minorBidi"/>
           <w:noProof/>
-          <w:sz w:val="22"/>
-          <w:szCs w:val="22"/>
-        </w:rPr>
-      </w:pPr>
-      <w:hyperlink w:anchor="_Toc80798118" w:history="1">
+          <w:kern w:val="2"/>
+          <w14:ligatures w14:val="standardContextual"/>
+        </w:rPr>
+      </w:pPr>
+      <w:hyperlink w:anchor="_Toc189230950" w:history="1">
         <w:r>
           <w:rPr>
             <w:rStyle w:val="Hyperlink"/>
@@ -1430,7 +1430,7 @@
             <w:noProof/>
             <w:webHidden/>
           </w:rPr>
-          <w:instrText xml:space="preserve"> PAGEREF _Toc80798118 \h </w:instrText>
+          <w:instrText xml:space="preserve"> PAGEREF _Toc189230950 \h </w:instrText>
         </w:r>
         <w:r>
           <w:rPr>
@@ -1470,11 +1470,11 @@
         <w:rPr>
           <w:rFonts w:asciiTheme="minorHAnsi" w:eastAsiaTheme="minorEastAsia" w:hAnsiTheme="minorHAnsi" w:cstheme="minorBidi"/>
           <w:noProof/>
-          <w:sz w:val="22"/>
-          <w:szCs w:val="22"/>
-        </w:rPr>
-      </w:pPr>
-      <w:hyperlink w:anchor="_Toc80798119" w:history="1">
+          <w:kern w:val="2"/>
+          <w14:ligatures w14:val="standardContextual"/>
+        </w:rPr>
+      </w:pPr>
+      <w:hyperlink w:anchor="_Toc189230951" w:history="1">
         <w:r>
           <w:rPr>
             <w:rStyle w:val="Hyperlink"/>
@@ -1501,7 +1501,7 @@
             <w:noProof/>
             <w:webHidden/>
           </w:rPr>
-          <w:instrText xml:space="preserve"> PAGEREF _Toc80798119 \h </w:instrText>
+          <w:instrText xml:space="preserve"> PAGEREF _Toc189230951 \h </w:instrText>
         </w:r>
         <w:r>
           <w:rPr>
@@ -1541,11 +1541,11 @@
         <w:rPr>
           <w:rFonts w:asciiTheme="minorHAnsi" w:eastAsiaTheme="minorEastAsia" w:hAnsiTheme="minorHAnsi" w:cstheme="minorBidi"/>
           <w:noProof/>
-          <w:sz w:val="22"/>
-          <w:szCs w:val="22"/>
-        </w:rPr>
-      </w:pPr>
-      <w:hyperlink w:anchor="_Toc80798120" w:history="1">
+          <w:kern w:val="2"/>
+          <w14:ligatures w14:val="standardContextual"/>
+        </w:rPr>
+      </w:pPr>
+      <w:hyperlink w:anchor="_Toc189230952" w:history="1">
         <w:r>
           <w:rPr>
             <w:rStyle w:val="Hyperlink"/>
@@ -1572,7 +1572,7 @@
             <w:noProof/>
             <w:webHidden/>
           </w:rPr>
-          <w:instrText xml:space="preserve"> PAGEREF _Toc80798120 \h </w:instrText>
+          <w:instrText xml:space="preserve"> PAGEREF _Toc189230952 \h </w:instrText>
         </w:r>
         <w:r>
           <w:rPr>
@@ -1612,11 +1612,11 @@
         <w:rPr>
           <w:rFonts w:asciiTheme="minorHAnsi" w:eastAsiaTheme="minorEastAsia" w:hAnsiTheme="minorHAnsi" w:cstheme="minorBidi"/>
           <w:noProof/>
-          <w:sz w:val="22"/>
-          <w:szCs w:val="22"/>
-        </w:rPr>
-      </w:pPr>
-      <w:hyperlink w:anchor="_Toc80798121" w:history="1">
+          <w:kern w:val="2"/>
+          <w14:ligatures w14:val="standardContextual"/>
+        </w:rPr>
+      </w:pPr>
+      <w:hyperlink w:anchor="_Toc189230953" w:history="1">
         <w:r>
           <w:rPr>
             <w:rStyle w:val="Hyperlink"/>
@@ -1643,7 +1643,7 @@
             <w:noProof/>
             <w:webHidden/>
           </w:rPr>
-          <w:instrText xml:space="preserve"> PAGEREF _Toc80798121 \h </w:instrText>
+          <w:instrText xml:space="preserve"> PAGEREF _Toc189230953 \h </w:instrText>
         </w:r>
         <w:r>
           <w:rPr>
@@ -1663,7 +1663,7 @@
             <w:noProof/>
             <w:webHidden/>
           </w:rPr>
-          <w:t>10</w:t>
+          <w:t>9</w:t>
         </w:r>
         <w:r>
           <w:rPr>
@@ -1683,11 +1683,11 @@
         <w:rPr>
           <w:rFonts w:asciiTheme="minorHAnsi" w:eastAsiaTheme="minorEastAsia" w:hAnsiTheme="minorHAnsi" w:cstheme="minorBidi"/>
           <w:noProof/>
-          <w:sz w:val="22"/>
-          <w:szCs w:val="22"/>
-        </w:rPr>
-      </w:pPr>
-      <w:hyperlink w:anchor="_Toc80798122" w:history="1">
+          <w:kern w:val="2"/>
+          <w14:ligatures w14:val="standardContextual"/>
+        </w:rPr>
+      </w:pPr>
+      <w:hyperlink w:anchor="_Toc189230954" w:history="1">
         <w:r>
           <w:rPr>
             <w:rStyle w:val="Hyperlink"/>
@@ -1714,7 +1714,7 @@
             <w:noProof/>
             <w:webHidden/>
           </w:rPr>
-          <w:instrText xml:space="preserve"> PAGEREF _Toc80798122 \h </w:instrText>
+          <w:instrText xml:space="preserve"> PAGEREF _Toc189230954 \h </w:instrText>
         </w:r>
         <w:r>
           <w:rPr>
@@ -1754,11 +1754,11 @@
         <w:rPr>
           <w:rFonts w:asciiTheme="minorHAnsi" w:eastAsiaTheme="minorEastAsia" w:hAnsiTheme="minorHAnsi" w:cstheme="minorBidi"/>
           <w:noProof/>
-          <w:sz w:val="22"/>
-          <w:szCs w:val="22"/>
-        </w:rPr>
-      </w:pPr>
-      <w:hyperlink w:anchor="_Toc80798123" w:history="1">
+          <w:kern w:val="2"/>
+          <w14:ligatures w14:val="standardContextual"/>
+        </w:rPr>
+      </w:pPr>
+      <w:hyperlink w:anchor="_Toc189230955" w:history="1">
         <w:r>
           <w:rPr>
             <w:rStyle w:val="Hyperlink"/>
@@ -1785,7 +1785,7 @@
             <w:noProof/>
             <w:webHidden/>
           </w:rPr>
-          <w:instrText xml:space="preserve"> PAGEREF _Toc80798123 \h </w:instrText>
+          <w:instrText xml:space="preserve"> PAGEREF _Toc189230955 \h </w:instrText>
         </w:r>
         <w:r>
           <w:rPr>
@@ -1825,11 +1825,11 @@
         <w:rPr>
           <w:rFonts w:asciiTheme="minorHAnsi" w:eastAsiaTheme="minorEastAsia" w:hAnsiTheme="minorHAnsi" w:cstheme="minorBidi"/>
           <w:noProof/>
-          <w:sz w:val="22"/>
-          <w:szCs w:val="22"/>
-        </w:rPr>
-      </w:pPr>
-      <w:hyperlink w:anchor="_Toc80798124" w:history="1">
+          <w:kern w:val="2"/>
+          <w14:ligatures w14:val="standardContextual"/>
+        </w:rPr>
+      </w:pPr>
+      <w:hyperlink w:anchor="_Toc189230956" w:history="1">
         <w:r>
           <w:rPr>
             <w:rStyle w:val="Hyperlink"/>
@@ -1856,7 +1856,7 @@
             <w:noProof/>
             <w:webHidden/>
           </w:rPr>
-          <w:instrText xml:space="preserve"> PAGEREF _Toc80798124 \h </w:instrText>
+          <w:instrText xml:space="preserve"> PAGEREF _Toc189230956 \h </w:instrText>
         </w:r>
         <w:r>
           <w:rPr>
@@ -1876,7 +1876,7 @@
             <w:noProof/>
             <w:webHidden/>
           </w:rPr>
-          <w:t>11</w:t>
+          <w:t>10</w:t>
         </w:r>
         <w:r>
           <w:rPr>
@@ -1896,11 +1896,11 @@
         <w:rPr>
           <w:rFonts w:asciiTheme="minorHAnsi" w:eastAsiaTheme="minorEastAsia" w:hAnsiTheme="minorHAnsi" w:cstheme="minorBidi"/>
           <w:noProof/>
-          <w:sz w:val="22"/>
-          <w:szCs w:val="22"/>
-        </w:rPr>
-      </w:pPr>
-      <w:hyperlink w:anchor="_Toc80798125" w:history="1">
+          <w:kern w:val="2"/>
+          <w14:ligatures w14:val="standardContextual"/>
+        </w:rPr>
+      </w:pPr>
+      <w:hyperlink w:anchor="_Toc189230957" w:history="1">
         <w:r>
           <w:rPr>
             <w:rStyle w:val="Hyperlink"/>
@@ -1927,7 +1927,7 @@
             <w:noProof/>
             <w:webHidden/>
           </w:rPr>
-          <w:instrText xml:space="preserve"> PAGEREF _Toc80798125 \h </w:instrText>
+          <w:instrText xml:space="preserve"> PAGEREF _Toc189230957 \h </w:instrText>
         </w:r>
         <w:r>
           <w:rPr>
@@ -1967,11 +1967,11 @@
         <w:rPr>
           <w:rFonts w:asciiTheme="minorHAnsi" w:eastAsiaTheme="minorEastAsia" w:hAnsiTheme="minorHAnsi" w:cstheme="minorBidi"/>
           <w:noProof/>
-          <w:sz w:val="22"/>
-          <w:szCs w:val="22"/>
-        </w:rPr>
-      </w:pPr>
-      <w:hyperlink w:anchor="_Toc80798126" w:history="1">
+          <w:kern w:val="2"/>
+          <w14:ligatures w14:val="standardContextual"/>
+        </w:rPr>
+      </w:pPr>
+      <w:hyperlink w:anchor="_Toc189230958" w:history="1">
         <w:r>
           <w:rPr>
             <w:rStyle w:val="Hyperlink"/>
@@ -1998,7 +1998,7 @@
             <w:noProof/>
             <w:webHidden/>
           </w:rPr>
-          <w:instrText xml:space="preserve"> PAGEREF _Toc80798126 \h </w:instrText>
+          <w:instrText xml:space="preserve"> PAGEREF _Toc189230958 \h </w:instrText>
         </w:r>
         <w:r>
           <w:rPr>
@@ -2038,11 +2038,11 @@
         <w:rPr>
           <w:rFonts w:asciiTheme="minorHAnsi" w:eastAsiaTheme="minorEastAsia" w:hAnsiTheme="minorHAnsi" w:cstheme="minorBidi"/>
           <w:noProof/>
-          <w:sz w:val="22"/>
-          <w:szCs w:val="22"/>
-        </w:rPr>
-      </w:pPr>
-      <w:hyperlink w:anchor="_Toc80798127" w:history="1">
+          <w:kern w:val="2"/>
+          <w14:ligatures w14:val="standardContextual"/>
+        </w:rPr>
+      </w:pPr>
+      <w:hyperlink w:anchor="_Toc189230959" w:history="1">
         <w:r>
           <w:rPr>
             <w:rStyle w:val="Hyperlink"/>
@@ -2069,7 +2069,7 @@
             <w:noProof/>
             <w:webHidden/>
           </w:rPr>
-          <w:instrText xml:space="preserve"> PAGEREF _Toc80798127 \h </w:instrText>
+          <w:instrText xml:space="preserve"> PAGEREF _Toc189230959 \h </w:instrText>
         </w:r>
         <w:r>
           <w:rPr>
@@ -2109,11 +2109,11 @@
         <w:rPr>
           <w:rFonts w:asciiTheme="minorHAnsi" w:eastAsiaTheme="minorEastAsia" w:hAnsiTheme="minorHAnsi" w:cstheme="minorBidi"/>
           <w:noProof/>
-          <w:sz w:val="22"/>
-          <w:szCs w:val="22"/>
-        </w:rPr>
-      </w:pPr>
-      <w:hyperlink w:anchor="_Toc80798128" w:history="1">
+          <w:kern w:val="2"/>
+          <w14:ligatures w14:val="standardContextual"/>
+        </w:rPr>
+      </w:pPr>
+      <w:hyperlink w:anchor="_Toc189230960" w:history="1">
         <w:r>
           <w:rPr>
             <w:rStyle w:val="Hyperlink"/>
@@ -2140,7 +2140,92 @@
             <w:noProof/>
             <w:webHidden/>
           </w:rPr>
-          <w:instrText xml:space="preserve"> PAGEREF _Toc80798128 \h </w:instrText>
+          <w:instrText xml:space="preserve"> PAGEREF _Toc189230960 \h </w:instrText>
+        </w:r>
+        <w:r>
+          <w:rPr>
+            <w:noProof/>
+            <w:webHidden/>
+          </w:rPr>
+        </w:r>
+        <w:r>
+          <w:rPr>
+            <w:noProof/>
+            <w:webHidden/>
+          </w:rPr>
+          <w:fldChar w:fldCharType="separate"/>
+        </w:r>
+        <w:r>
+          <w:rPr>
+            <w:noProof/>
+            <w:webHidden/>
+          </w:rPr>
+          <w:t>11</w:t>
+        </w:r>
+        <w:r>
+          <w:rPr>
+            <w:noProof/>
+            <w:webHidden/>
+          </w:rPr>
+          <w:fldChar w:fldCharType="end"/>
+        </w:r>
+      </w:hyperlink>
+    </w:p>
+    <w:p>
+      <w:pPr>
+        <w:pStyle w:val="TOC4"/>
+        <w:tabs>
+          <w:tab w:val="right" w:leader="dot" w:pos="8630"/>
+        </w:tabs>
+        <w:rPr>
+          <w:rFonts w:asciiTheme="minorHAnsi" w:eastAsiaTheme="minorEastAsia" w:hAnsiTheme="minorHAnsi" w:cstheme="minorBidi"/>
+          <w:noProof/>
+          <w:kern w:val="2"/>
+          <w14:ligatures w14:val="standardContextual"/>
+        </w:rPr>
+      </w:pPr>
+      <w:hyperlink w:anchor="_Toc189230961" w:history="1">
+        <w:r>
+          <w:rPr>
+            <w:rStyle w:val="Hyperlink"/>
+            <w:noProof/>
+          </w:rPr>
+          <w:t>Version 3.0.720</w:t>
+        </w:r>
+        <w:r>
+          <w:rPr>
+            <w:rStyle w:val="Hyperlink"/>
+            <w:noProof/>
+          </w:rPr>
+          <w:t>5</w:t>
+        </w:r>
+        <w:r>
+          <w:rPr>
+            <w:rStyle w:val="Hyperlink"/>
+            <w:noProof/>
+          </w:rPr>
+          <w:t>.0</w:t>
+        </w:r>
+        <w:r>
+          <w:rPr>
+            <w:noProof/>
+            <w:webHidden/>
+          </w:rPr>
+          <w:tab/>
+        </w:r>
+        <w:r>
+          <w:rPr>
+            <w:noProof/>
+            <w:webHidden/>
+          </w:rPr>
+          <w:fldChar w:fldCharType="begin"/>
+        </w:r>
+        <w:r>
+          <w:rPr>
+            <w:noProof/>
+            <w:webHidden/>
+          </w:rPr>
+          <w:instrText xml:space="preserve"> PAGEREF _Toc189230961 \h </w:instrText>
         </w:r>
         <w:r>
           <w:rPr>
@@ -2177,11 +2262,11 @@
         <w:rPr>
           <w:rFonts w:asciiTheme="minorHAnsi" w:eastAsiaTheme="minorEastAsia" w:hAnsiTheme="minorHAnsi" w:cstheme="minorBidi"/>
           <w:b w:val="0"/>
-          <w:sz w:val="22"/>
-          <w:szCs w:val="22"/>
-        </w:rPr>
-      </w:pPr>
-      <w:hyperlink w:anchor="_Toc80798129" w:history="1">
+          <w:kern w:val="2"/>
+          <w14:ligatures w14:val="standardContextual"/>
+        </w:rPr>
+      </w:pPr>
+      <w:hyperlink w:anchor="_Toc189230962" w:history="1">
         <w:r>
           <w:rPr>
             <w:rStyle w:val="Hyperlink"/>
@@ -2204,7 +2289,7 @@
           <w:rPr>
             <w:webHidden/>
           </w:rPr>
-          <w:instrText xml:space="preserve"> PAGEREF _Toc80798129 \h </w:instrText>
+          <w:instrText xml:space="preserve"> PAGEREF _Toc189230962 \h </w:instrText>
         </w:r>
         <w:r>
           <w:rPr>
@@ -2240,11 +2325,11 @@
         <w:rPr>
           <w:rFonts w:asciiTheme="minorHAnsi" w:eastAsiaTheme="minorEastAsia" w:hAnsiTheme="minorHAnsi" w:cstheme="minorBidi"/>
           <w:noProof/>
-          <w:sz w:val="22"/>
-          <w:szCs w:val="22"/>
-        </w:rPr>
-      </w:pPr>
-      <w:hyperlink w:anchor="_Toc80798130" w:history="1">
+          <w:kern w:val="2"/>
+          <w14:ligatures w14:val="standardContextual"/>
+        </w:rPr>
+      </w:pPr>
+      <w:hyperlink w:anchor="_Toc189230963" w:history="1">
         <w:r>
           <w:rPr>
             <w:rStyle w:val="Hyperlink"/>
@@ -2271,7 +2356,7 @@
             <w:noProof/>
             <w:webHidden/>
           </w:rPr>
-          <w:instrText xml:space="preserve"> PAGEREF _Toc80798130 \h </w:instrText>
+          <w:instrText xml:space="preserve"> PAGEREF _Toc189230963 \h </w:instrText>
         </w:r>
         <w:r>
           <w:rPr>
@@ -2311,11 +2396,11 @@
         <w:rPr>
           <w:rFonts w:asciiTheme="minorHAnsi" w:eastAsiaTheme="minorEastAsia" w:hAnsiTheme="minorHAnsi" w:cstheme="minorBidi"/>
           <w:noProof/>
-          <w:sz w:val="22"/>
-          <w:szCs w:val="22"/>
-        </w:rPr>
-      </w:pPr>
-      <w:hyperlink w:anchor="_Toc80798131" w:history="1">
+          <w:kern w:val="2"/>
+          <w14:ligatures w14:val="standardContextual"/>
+        </w:rPr>
+      </w:pPr>
+      <w:hyperlink w:anchor="_Toc189230964" w:history="1">
         <w:r>
           <w:rPr>
             <w:rStyle w:val="Hyperlink"/>
@@ -2342,7 +2427,7 @@
             <w:noProof/>
             <w:webHidden/>
           </w:rPr>
-          <w:instrText xml:space="preserve"> PAGEREF _Toc80798131 \h </w:instrText>
+          <w:instrText xml:space="preserve"> PAGEREF _Toc189230964 \h </w:instrText>
         </w:r>
         <w:r>
           <w:rPr>
@@ -2382,11 +2467,11 @@
         <w:rPr>
           <w:rFonts w:asciiTheme="minorHAnsi" w:eastAsiaTheme="minorEastAsia" w:hAnsiTheme="minorHAnsi" w:cstheme="minorBidi"/>
           <w:noProof/>
-          <w:sz w:val="22"/>
-          <w:szCs w:val="22"/>
-        </w:rPr>
-      </w:pPr>
-      <w:hyperlink w:anchor="_Toc80798132" w:history="1">
+          <w:kern w:val="2"/>
+          <w14:ligatures w14:val="standardContextual"/>
+        </w:rPr>
+      </w:pPr>
+      <w:hyperlink w:anchor="_Toc189230965" w:history="1">
         <w:r>
           <w:rPr>
             <w:rStyle w:val="Hyperlink"/>
@@ -2413,7 +2498,7 @@
             <w:noProof/>
             <w:webHidden/>
           </w:rPr>
-          <w:instrText xml:space="preserve"> PAGEREF _Toc80798132 \h </w:instrText>
+          <w:instrText xml:space="preserve"> PAGEREF _Toc189230965 \h </w:instrText>
         </w:r>
         <w:r>
           <w:rPr>
@@ -2453,11 +2538,11 @@
         <w:rPr>
           <w:rFonts w:asciiTheme="minorHAnsi" w:eastAsiaTheme="minorEastAsia" w:hAnsiTheme="minorHAnsi" w:cstheme="minorBidi"/>
           <w:noProof/>
-          <w:sz w:val="22"/>
-          <w:szCs w:val="22"/>
-        </w:rPr>
-      </w:pPr>
-      <w:hyperlink w:anchor="_Toc80798133" w:history="1">
+          <w:kern w:val="2"/>
+          <w14:ligatures w14:val="standardContextual"/>
+        </w:rPr>
+      </w:pPr>
+      <w:hyperlink w:anchor="_Toc189230966" w:history="1">
         <w:r>
           <w:rPr>
             <w:rStyle w:val="Hyperlink"/>
@@ -2484,7 +2569,7 @@
             <w:noProof/>
             <w:webHidden/>
           </w:rPr>
-          <w:instrText xml:space="preserve"> PAGEREF _Toc80798133 \h </w:instrText>
+          <w:instrText xml:space="preserve"> PAGEREF _Toc189230966 \h </w:instrText>
         </w:r>
         <w:r>
           <w:rPr>
@@ -2524,11 +2609,11 @@
         <w:rPr>
           <w:rFonts w:asciiTheme="minorHAnsi" w:eastAsiaTheme="minorEastAsia" w:hAnsiTheme="minorHAnsi" w:cstheme="minorBidi"/>
           <w:noProof/>
-          <w:sz w:val="22"/>
-          <w:szCs w:val="22"/>
-        </w:rPr>
-      </w:pPr>
-      <w:hyperlink w:anchor="_Toc80798134" w:history="1">
+          <w:kern w:val="2"/>
+          <w14:ligatures w14:val="standardContextual"/>
+        </w:rPr>
+      </w:pPr>
+      <w:hyperlink w:anchor="_Toc189230967" w:history="1">
         <w:r>
           <w:rPr>
             <w:rStyle w:val="Hyperlink"/>
@@ -2555,7 +2640,7 @@
             <w:noProof/>
             <w:webHidden/>
           </w:rPr>
-          <w:instrText xml:space="preserve"> PAGEREF _Toc80798134 \h </w:instrText>
+          <w:instrText xml:space="preserve"> PAGEREF _Toc189230967 \h </w:instrText>
         </w:r>
         <w:r>
           <w:rPr>
@@ -2575,7 +2660,7 @@
             <w:noProof/>
             <w:webHidden/>
           </w:rPr>
-          <w:t>13</w:t>
+          <w:t>12</w:t>
         </w:r>
         <w:r>
           <w:rPr>
@@ -2595,11 +2680,11 @@
         <w:rPr>
           <w:rFonts w:asciiTheme="minorHAnsi" w:eastAsiaTheme="minorEastAsia" w:hAnsiTheme="minorHAnsi" w:cstheme="minorBidi"/>
           <w:noProof/>
-          <w:sz w:val="22"/>
-          <w:szCs w:val="22"/>
-        </w:rPr>
-      </w:pPr>
-      <w:hyperlink w:anchor="_Toc80798135" w:history="1">
+          <w:kern w:val="2"/>
+          <w14:ligatures w14:val="standardContextual"/>
+        </w:rPr>
+      </w:pPr>
+      <w:hyperlink w:anchor="_Toc189230968" w:history="1">
         <w:r>
           <w:rPr>
             <w:rStyle w:val="Hyperlink"/>
@@ -2626,7 +2711,7 @@
             <w:noProof/>
             <w:webHidden/>
           </w:rPr>
-          <w:instrText xml:space="preserve"> PAGEREF _Toc80798135 \h </w:instrText>
+          <w:instrText xml:space="preserve"> PAGEREF _Toc189230968 \h </w:instrText>
         </w:r>
         <w:r>
           <w:rPr>
@@ -2663,11 +2748,11 @@
         <w:rPr>
           <w:rFonts w:asciiTheme="minorHAnsi" w:eastAsiaTheme="minorEastAsia" w:hAnsiTheme="minorHAnsi" w:cstheme="minorBidi"/>
           <w:b w:val="0"/>
-          <w:sz w:val="22"/>
-          <w:szCs w:val="22"/>
-        </w:rPr>
-      </w:pPr>
-      <w:hyperlink w:anchor="_Toc80798136" w:history="1">
+          <w:kern w:val="2"/>
+          <w14:ligatures w14:val="standardContextual"/>
+        </w:rPr>
+      </w:pPr>
+      <w:hyperlink w:anchor="_Toc189230969" w:history="1">
         <w:r>
           <w:rPr>
             <w:rStyle w:val="Hyperlink"/>
@@ -2690,7 +2775,7 @@
           <w:rPr>
             <w:webHidden/>
           </w:rPr>
-          <w:instrText xml:space="preserve"> PAGEREF _Toc80798136 \h </w:instrText>
+          <w:instrText xml:space="preserve"> PAGEREF _Toc189230969 \h </w:instrText>
         </w:r>
         <w:r>
           <w:rPr>
@@ -2736,7 +2821,7 @@
         </w:rPr>
         <w:br w:type="page"/>
       </w:r>
-      <w:bookmarkStart w:id="7" w:name="_Toc80798100"/>
+      <w:bookmarkStart w:id="7" w:name="_Toc189230932"/>
       <w:r>
         <w:rPr>
           <w:sz w:val="30"/>
@@ -2753,7 +2838,7 @@
           <w:u w:val="single"/>
         </w:rPr>
       </w:pPr>
-      <w:bookmarkStart w:id="8" w:name="_Toc80798101"/>
+      <w:bookmarkStart w:id="8" w:name="_Toc189230933"/>
       <w:r>
         <w:rPr>
           <w:u w:val="single"/>
@@ -3362,7 +3447,7 @@
         </w:rPr>
         <w:br w:type="page"/>
       </w:r>
-      <w:bookmarkStart w:id="9" w:name="_Toc80798102"/>
+      <w:bookmarkStart w:id="9" w:name="_Toc189230934"/>
       <w:r>
         <w:rPr>
           <w:u w:val="single"/>
@@ -3668,7 +3753,7 @@
           <w:u w:val="single"/>
         </w:rPr>
       </w:pPr>
-      <w:bookmarkStart w:id="10" w:name="_Toc80798103"/>
+      <w:bookmarkStart w:id="10" w:name="_Toc189230935"/>
       <w:r>
         <w:rPr>
           <w:u w:val="single"/>
@@ -3734,7 +3819,7 @@
           <w:u w:val="single"/>
         </w:rPr>
       </w:pPr>
-      <w:bookmarkStart w:id="11" w:name="_Toc80798104"/>
+      <w:bookmarkStart w:id="11" w:name="_Toc189230936"/>
       <w:r>
         <w:rPr>
           <w:u w:val="single"/>
@@ -3800,7 +3885,7 @@
           <w:u w:val="single"/>
         </w:rPr>
       </w:pPr>
-      <w:bookmarkStart w:id="12" w:name="_Toc80798105"/>
+      <w:bookmarkStart w:id="12" w:name="_Toc189230937"/>
       <w:r>
         <w:rPr>
           <w:u w:val="single"/>
@@ -3865,7 +3950,7 @@
       <w:r>
         <w:br w:type="page"/>
       </w:r>
-      <w:bookmarkStart w:id="13" w:name="_Toc80798106"/>
+      <w:bookmarkStart w:id="13" w:name="_Toc189230938"/>
       <w:r>
         <w:rPr>
           <w:u w:val="single"/>
@@ -4142,7 +4227,7 @@
           <w:u w:val="single"/>
         </w:rPr>
       </w:pPr>
-      <w:bookmarkStart w:id="14" w:name="_Toc80798107"/>
+      <w:bookmarkStart w:id="14" w:name="_Toc189230939"/>
       <w:r>
         <w:rPr>
           <w:u w:val="single"/>
@@ -4256,7 +4341,7 @@
           <w:u w:val="single"/>
         </w:rPr>
       </w:pPr>
-      <w:bookmarkStart w:id="15" w:name="_Toc80798108"/>
+      <w:bookmarkStart w:id="15" w:name="_Toc189230940"/>
       <w:r>
         <w:rPr>
           <w:u w:val="single"/>
@@ -4370,7 +4455,7 @@
           <w:u w:val="single"/>
         </w:rPr>
       </w:pPr>
-      <w:bookmarkStart w:id="16" w:name="_Toc80798109"/>
+      <w:bookmarkStart w:id="16" w:name="_Toc189230941"/>
       <w:r>
         <w:rPr>
           <w:u w:val="single"/>
@@ -4468,7 +4553,7 @@
           <w:u w:val="single"/>
         </w:rPr>
       </w:pPr>
-      <w:bookmarkStart w:id="17" w:name="_Toc80798110"/>
+      <w:bookmarkStart w:id="17" w:name="_Toc189230942"/>
       <w:r>
         <w:rPr>
           <w:u w:val="single"/>
@@ -4783,7 +4868,7 @@
           <w:u w:val="single"/>
         </w:rPr>
       </w:pPr>
-      <w:bookmarkStart w:id="18" w:name="_Toc80798111"/>
+      <w:bookmarkStart w:id="18" w:name="_Toc189230943"/>
       <w:r>
         <w:rPr>
           <w:u w:val="single"/>
@@ -4872,7 +4957,7 @@
           <w:u w:val="single"/>
         </w:rPr>
       </w:pPr>
-      <w:bookmarkStart w:id="19" w:name="_Toc80798112"/>
+      <w:bookmarkStart w:id="19" w:name="_Toc189230944"/>
       <w:r>
         <w:rPr>
           <w:u w:val="single"/>
@@ -4968,7 +5053,7 @@
         </w:rPr>
         <w:br w:type="page"/>
       </w:r>
-      <w:bookmarkStart w:id="20" w:name="_Toc80798113"/>
+      <w:bookmarkStart w:id="20" w:name="_Toc189230945"/>
       <w:r>
         <w:rPr>
           <w:u w:val="single"/>
@@ -5332,7 +5417,7 @@
           <w:u w:val="single"/>
         </w:rPr>
       </w:pPr>
-      <w:bookmarkStart w:id="21" w:name="_Toc80798114"/>
+      <w:bookmarkStart w:id="21" w:name="_Toc189230946"/>
       <w:r>
         <w:rPr>
           <w:u w:val="single"/>
@@ -6319,12 +6404,11 @@
           <w:u w:val="single"/>
         </w:rPr>
       </w:pPr>
-      <w:bookmarkStart w:id="24" w:name="_Toc80798115"/>
+      <w:bookmarkStart w:id="24" w:name="_Toc189230947"/>
       <w:r>
         <w:rPr>
           <w:u w:val="single"/>
         </w:rPr>
-        <w:lastRenderedPageBreak/>
         <w:t>Version 1.5.1</w:t>
       </w:r>
       <w:bookmarkEnd w:id="24"/>
@@ -6348,6 +6432,7 @@
           <w:b/>
           <w:szCs w:val="32"/>
         </w:rPr>
+        <w:lastRenderedPageBreak/>
         <w:t>Updates</w:t>
       </w:r>
     </w:p>
@@ -6420,7 +6505,7 @@
           <w:u w:val="single"/>
         </w:rPr>
       </w:pPr>
-      <w:bookmarkStart w:id="25" w:name="_Toc80798116"/>
+      <w:bookmarkStart w:id="25" w:name="_Toc189230948"/>
       <w:r>
         <w:rPr>
           <w:u w:val="single"/>
@@ -7608,7 +7693,6 @@
           <w:szCs w:val="20"/>
           <w:u w:val="single"/>
         </w:rPr>
-        <w:lastRenderedPageBreak/>
         <w:t>Note:</w:t>
       </w:r>
       <w:r>
@@ -7680,7 +7764,15 @@
           <w:sz w:val="20"/>
           <w:szCs w:val="20"/>
         </w:rPr>
-        <w:t xml:space="preserve"> directory have been built with .NET 2.0.  These PIAs are also installed in the Global Assembly Cache (GAC).  The IVI Foundation recommends that all future development, including rebuilding existing .NET source, use these PIAs.</w:t>
+        <w:t xml:space="preserve"> directory have been built with </w:t>
+      </w:r>
+      <w:r>
+        <w:rPr>
+          <w:sz w:val="20"/>
+          <w:szCs w:val="20"/>
+        </w:rPr>
+        <w:lastRenderedPageBreak/>
+        <w:t>.NET 2.0.  These PIAs are also installed in the Global Assembly Cache (GAC).  The IVI Foundation recommends that all future development, including rebuilding existing .NET source, use these PIAs.</w:t>
       </w:r>
     </w:p>
     <w:p>
@@ -8519,7 +8611,7 @@
           <w:u w:val="single"/>
         </w:rPr>
       </w:pPr>
-      <w:bookmarkStart w:id="26" w:name="_Toc80798117"/>
+      <w:bookmarkStart w:id="26" w:name="_Toc189230949"/>
       <w:r>
         <w:rPr>
           <w:u w:val="single"/>
@@ -8553,7 +8645,6 @@
           <w:b/>
           <w:szCs w:val="32"/>
         </w:rPr>
-        <w:lastRenderedPageBreak/>
         <w:t>Updates</w:t>
       </w:r>
     </w:p>
@@ -8582,6 +8673,7 @@
           <w:sz w:val="20"/>
           <w:szCs w:val="20"/>
         </w:rPr>
+        <w:lastRenderedPageBreak/>
         <w:t>Added new type libraries</w:t>
       </w:r>
       <w:r>
@@ -8709,7 +8801,7 @@
           <w:u w:val="single"/>
         </w:rPr>
       </w:pPr>
-      <w:bookmarkStart w:id="27" w:name="_Toc80798118"/>
+      <w:bookmarkStart w:id="27" w:name="_Toc189230950"/>
       <w:r>
         <w:rPr>
           <w:u w:val="single"/>
@@ -8899,7 +8991,7 @@
           <w:u w:val="single"/>
         </w:rPr>
       </w:pPr>
-      <w:bookmarkStart w:id="28" w:name="_Toc80798119"/>
+      <w:bookmarkStart w:id="28" w:name="_Toc189230951"/>
       <w:r>
         <w:rPr>
           <w:u w:val="single"/>
@@ -9030,7 +9122,7 @@
           <w:u w:val="single"/>
         </w:rPr>
       </w:pPr>
-      <w:bookmarkStart w:id="29" w:name="_Toc80798120"/>
+      <w:bookmarkStart w:id="29" w:name="_Toc189230952"/>
       <w:r>
         <w:rPr>
           <w:u w:val="single"/>
@@ -9136,12 +9228,11 @@
           <w:u w:val="single"/>
         </w:rPr>
       </w:pPr>
-      <w:bookmarkStart w:id="30" w:name="_Toc80798121"/>
+      <w:bookmarkStart w:id="30" w:name="_Toc189230953"/>
       <w:r>
         <w:rPr>
           <w:u w:val="single"/>
         </w:rPr>
-        <w:lastRenderedPageBreak/>
         <w:t xml:space="preserve">Version </w:t>
       </w:r>
       <w:r>
@@ -9341,7 +9432,7 @@
           <w:u w:val="single"/>
         </w:rPr>
       </w:pPr>
-      <w:bookmarkStart w:id="31" w:name="_Toc80798122"/>
+      <w:bookmarkStart w:id="31" w:name="_Toc189230954"/>
       <w:r>
         <w:rPr>
           <w:u w:val="single"/>
@@ -9413,7 +9504,7 @@
           <w:u w:val="single"/>
         </w:rPr>
       </w:pPr>
-      <w:bookmarkStart w:id="32" w:name="_Toc80798123"/>
+      <w:bookmarkStart w:id="32" w:name="_Toc189230955"/>
       <w:r>
         <w:rPr>
           <w:u w:val="single"/>
@@ -10228,12 +10319,11 @@
           <w:u w:val="single"/>
         </w:rPr>
       </w:pPr>
-      <w:bookmarkStart w:id="33" w:name="_Toc80798124"/>
+      <w:bookmarkStart w:id="33" w:name="_Toc189230956"/>
       <w:r>
         <w:rPr>
           <w:u w:val="single"/>
         </w:rPr>
-        <w:lastRenderedPageBreak/>
         <w:t xml:space="preserve">Version </w:t>
       </w:r>
       <w:r>
@@ -10348,6 +10438,7 @@
           <w:sz w:val="20"/>
           <w:szCs w:val="20"/>
         </w:rPr>
+        <w:lastRenderedPageBreak/>
         <w:t xml:space="preserve">Corrected a casing issue </w:t>
       </w:r>
       <w:r>
@@ -10442,7 +10533,7 @@
           <w:u w:val="single"/>
         </w:rPr>
       </w:pPr>
-      <w:bookmarkStart w:id="34" w:name="_Toc80798125"/>
+      <w:bookmarkStart w:id="34" w:name="_Toc189230957"/>
       <w:r>
         <w:rPr>
           <w:u w:val="single"/>
@@ -10625,7 +10716,7 @@
           <w:lang w:val="en-US"/>
         </w:rPr>
       </w:pPr>
-      <w:bookmarkStart w:id="35" w:name="_Toc80798126"/>
+      <w:bookmarkStart w:id="35" w:name="_Toc189230958"/>
       <w:r>
         <w:rPr>
           <w:u w:val="single"/>
@@ -10744,7 +10835,7 @@
           <w:lang w:val="en-US"/>
         </w:rPr>
       </w:pPr>
-      <w:bookmarkStart w:id="36" w:name="_Toc80798127"/>
+      <w:bookmarkStart w:id="36" w:name="_Toc189230959"/>
       <w:r>
         <w:rPr>
           <w:u w:val="single"/>
@@ -10846,7 +10937,7 @@
           <w:u w:val="single"/>
         </w:rPr>
       </w:pPr>
-      <w:bookmarkStart w:id="37" w:name="_Toc80798128"/>
+      <w:bookmarkStart w:id="37" w:name="_Toc189230960"/>
       <w:r>
         <w:rPr>
           <w:u w:val="single"/>
@@ -10923,15 +11014,105 @@
     </w:p>
     <w:p>
       <w:pPr>
+        <w:rPr>
+          <w:sz w:val="20"/>
+          <w:szCs w:val="20"/>
+        </w:rPr>
+      </w:pPr>
+    </w:p>
+    <w:p>
+      <w:pPr>
+        <w:pStyle w:val="Heading4"/>
+        <w:rPr>
+          <w:u w:val="single"/>
+        </w:rPr>
+      </w:pPr>
+      <w:bookmarkStart w:id="38" w:name="_Toc189230961"/>
+      <w:r>
+        <w:rPr>
+          <w:u w:val="single"/>
+        </w:rPr>
+        <w:t xml:space="preserve">Version </w:t>
+      </w:r>
+      <w:r>
+        <w:rPr>
+          <w:u w:val="single"/>
+        </w:rPr>
+        <w:t>3.0.</w:t>
+      </w:r>
+      <w:r>
+        <w:rPr>
+          <w:u w:val="single"/>
+        </w:rPr>
+        <w:t>7205</w:t>
+      </w:r>
+      <w:r>
+        <w:rPr>
+          <w:u w:val="single"/>
+        </w:rPr>
+        <w:t>.0</w:t>
+      </w:r>
+      <w:bookmarkEnd w:id="38"/>
+    </w:p>
+    <w:p>
+      <w:pPr>
+        <w:rPr>
+          <w:u w:val="single"/>
+        </w:rPr>
+      </w:pPr>
+    </w:p>
+    <w:p>
+      <w:pPr>
+        <w:rPr>
+          <w:b/>
+          <w:szCs w:val="32"/>
+        </w:rPr>
+      </w:pPr>
+      <w:r>
+        <w:rPr>
+          <w:b/>
+          <w:szCs w:val="32"/>
+        </w:rPr>
+        <w:t>Updates</w:t>
+      </w:r>
+    </w:p>
+    <w:p>
+      <w:pPr>
+        <w:numPr>
+          <w:ilvl w:val="0"/>
+          <w:numId w:val="46"/>
+        </w:numPr>
+        <w:rPr>
+          <w:sz w:val="20"/>
+          <w:szCs w:val="20"/>
+        </w:rPr>
+      </w:pPr>
+      <w:r>
+        <w:rPr>
+          <w:sz w:val="20"/>
+          <w:szCs w:val="20"/>
+        </w:rPr>
+        <w:t>Digitally signed a</w:t>
+      </w:r>
+      <w:r>
+        <w:rPr>
+          <w:sz w:val="20"/>
+          <w:szCs w:val="20"/>
+        </w:rPr>
+        <w:t>ll installer components and all their binary payloads by the IVI Foundation. </w:t>
+      </w:r>
+    </w:p>
+    <w:p>
+      <w:pPr>
         <w:pStyle w:val="Heading3"/>
         <w:pageBreakBefore/>
       </w:pPr>
-      <w:bookmarkStart w:id="38" w:name="_Toc80798129"/>
+      <w:bookmarkStart w:id="39" w:name="_Toc189230962"/>
       <w:r>
         <w:lastRenderedPageBreak/>
         <w:t>IVI Cleanup Utility Revision History</w:t>
       </w:r>
-      <w:bookmarkEnd w:id="38"/>
+      <w:bookmarkEnd w:id="39"/>
     </w:p>
     <w:p>
       <w:pPr>
@@ -10940,14 +11121,14 @@
           <w:u w:val="single"/>
         </w:rPr>
       </w:pPr>
-      <w:bookmarkStart w:id="39" w:name="_Toc80798130"/>
+      <w:bookmarkStart w:id="40" w:name="_Toc189230963"/>
       <w:r>
         <w:rPr>
           <w:u w:val="single"/>
         </w:rPr>
         <w:t>Version 1.0.5</w:t>
       </w:r>
-      <w:bookmarkEnd w:id="39"/>
+      <w:bookmarkEnd w:id="40"/>
     </w:p>
     <w:p>
       <w:pPr>
@@ -11066,14 +11247,14 @@
           <w:u w:val="single"/>
         </w:rPr>
       </w:pPr>
-      <w:bookmarkStart w:id="40" w:name="_Toc80798131"/>
+      <w:bookmarkStart w:id="41" w:name="_Toc189230964"/>
       <w:r>
         <w:rPr>
           <w:u w:val="single"/>
         </w:rPr>
         <w:t>Version 1.0.6</w:t>
       </w:r>
-      <w:bookmarkEnd w:id="40"/>
+      <w:bookmarkEnd w:id="41"/>
     </w:p>
     <w:p>
       <w:pPr>
@@ -11140,7 +11321,7 @@
           <w:u w:val="single"/>
         </w:rPr>
       </w:pPr>
-      <w:bookmarkStart w:id="41" w:name="_Toc80798132"/>
+      <w:bookmarkStart w:id="42" w:name="_Toc189230965"/>
       <w:r>
         <w:rPr>
           <w:u w:val="single"/>
@@ -11153,7 +11334,7 @@
         </w:rPr>
         <w:t>1.2</w:t>
       </w:r>
-      <w:bookmarkEnd w:id="41"/>
+      <w:bookmarkEnd w:id="42"/>
     </w:p>
     <w:p>
       <w:pPr>
@@ -11217,7 +11398,7 @@
           <w:u w:val="single"/>
         </w:rPr>
       </w:pPr>
-      <w:bookmarkStart w:id="42" w:name="_Toc80798133"/>
+      <w:bookmarkStart w:id="43" w:name="_Toc189230966"/>
       <w:r>
         <w:rPr>
           <w:u w:val="single"/>
@@ -11230,7 +11411,7 @@
         </w:rPr>
         <w:t>2.0</w:t>
       </w:r>
-      <w:bookmarkEnd w:id="42"/>
+      <w:bookmarkEnd w:id="43"/>
     </w:p>
     <w:p>
       <w:pPr>
@@ -11446,12 +11627,11 @@
           <w:u w:val="single"/>
         </w:rPr>
       </w:pPr>
-      <w:bookmarkStart w:id="43" w:name="_Toc80798134"/>
+      <w:bookmarkStart w:id="44" w:name="_Toc189230967"/>
       <w:r>
         <w:rPr>
           <w:u w:val="single"/>
         </w:rPr>
-        <w:lastRenderedPageBreak/>
         <w:t xml:space="preserve">Version </w:t>
       </w:r>
       <w:r>
@@ -11460,7 +11640,7 @@
         </w:rPr>
         <w:t>2.0.0</w:t>
       </w:r>
-      <w:bookmarkEnd w:id="43"/>
+      <w:bookmarkEnd w:id="44"/>
     </w:p>
     <w:p>
       <w:pPr>
@@ -11481,6 +11661,7 @@
           <w:b/>
           <w:szCs w:val="32"/>
         </w:rPr>
+        <w:lastRenderedPageBreak/>
         <w:t>Updates</w:t>
       </w:r>
     </w:p>
@@ -11643,7 +11824,7 @@
           <w:u w:val="single"/>
         </w:rPr>
       </w:pPr>
-      <w:bookmarkStart w:id="44" w:name="_Toc80798135"/>
+      <w:bookmarkStart w:id="45" w:name="_Toc189230968"/>
       <w:r>
         <w:rPr>
           <w:u w:val="single"/>
@@ -11656,7 +11837,7 @@
         </w:rPr>
         <w:t>2.2.0</w:t>
       </w:r>
-      <w:bookmarkEnd w:id="44"/>
+      <w:bookmarkEnd w:id="45"/>
     </w:p>
     <w:p>
       <w:pPr>
@@ -11757,11 +11938,11 @@
       <w:pPr>
         <w:pStyle w:val="Heading3"/>
       </w:pPr>
-      <w:bookmarkStart w:id="45" w:name="_Toc80798136"/>
+      <w:bookmarkStart w:id="46" w:name="_Toc189230969"/>
       <w:r>
         <w:t>Known Issues</w:t>
       </w:r>
-      <w:bookmarkEnd w:id="45"/>
+      <w:bookmarkEnd w:id="46"/>
     </w:p>
     <w:p/>
     <w:p>
@@ -11824,7 +12005,7 @@
 </file>
 
 <file path=word/numbering.xml><?xml version="1.0" encoding="utf-8"?>
-<w:numbering xmlns:wpc="http://schemas.microsoft.com/office/word/2010/wordprocessingCanvas" xmlns:cx="http://schemas.microsoft.com/office/drawing/2014/chartex" xmlns:cx1="http://schemas.microsoft.com/office/drawing/2015/9/8/chartex" xmlns:cx2="http://schemas.microsoft.com/office/drawing/2015/10/21/chartex" xmlns:cx3="http://schemas.microsoft.com/office/drawing/2016/5/9/chartex" xmlns:cx4="http://schemas.microsoft.com/office/drawing/2016/5/10/chartex" xmlns:cx5="http://schemas.microsoft.com/office/drawing/2016/5/11/chartex" xmlns:cx6="http://schemas.microsoft.com/office/drawing/2016/5/12/chartex" xmlns:cx7="http://schemas.microsoft.com/office/drawing/2016/5/13/chartex" xmlns:cx8="http://schemas.microsoft.com/office/drawing/2016/5/14/chartex" xmlns:mc="http://schemas.openxmlformats.org/markup-compatibility/2006" xmlns:aink="http://schemas.microsoft.com/office/drawing/2016/ink" xmlns:am3d="http://schemas.microsoft.com/office/drawing/2017/model3d" xmlns:o="urn:schemas-microsoft-com:office:office" xmlns:r="http://schemas.openxmlformats.org/officeDocument/2006/relationships" xmlns:m="http://schemas.openxmlformats.org/officeDocument/2006/math" xmlns:v="urn:schemas-microsoft-com:vml" xmlns:wp14="http://schemas.microsoft.com/office/word/2010/wordprocessingDrawing" xmlns:wp="http://schemas.openxmlformats.org/drawingml/2006/wordprocessingDrawing" xmlns:w10="urn:schemas-microsoft-com:office:word" xmlns:w="http://schemas.openxmlformats.org/wordprocessingml/2006/main" xmlns:w14="http://schemas.microsoft.com/office/word/2010/wordml" xmlns:w15="http://schemas.microsoft.com/office/word/2012/wordml" xmlns:w16cex="http://schemas.microsoft.com/office/word/2018/wordml/cex" xmlns:w16cid="http://schemas.microsoft.com/office/word/2016/wordml/cid" xmlns:w16="http://schemas.microsoft.com/office/word/2018/wordml" xmlns:w16se="http://schemas.microsoft.com/office/word/2015/wordml/symex" xmlns:wpg="http://schemas.microsoft.com/office/word/2010/wordprocessingGroup" xmlns:wpi="http://schemas.microsoft.com/office/word/2010/wordprocessingInk" xmlns:wne="http://schemas.microsoft.com/office/word/2006/wordml" xmlns:wps="http://schemas.microsoft.com/office/word/2010/wordprocessingShape" mc:Ignorable="w14 w15 w16se w16cid w16 w16cex wp14">
+<w:numbering xmlns:wpc="http://schemas.microsoft.com/office/word/2010/wordprocessingCanvas" xmlns:cx="http://schemas.microsoft.com/office/drawing/2014/chartex" xmlns:cx1="http://schemas.microsoft.com/office/drawing/2015/9/8/chartex" xmlns:cx2="http://schemas.microsoft.com/office/drawing/2015/10/21/chartex" xmlns:cx3="http://schemas.microsoft.com/office/drawing/2016/5/9/chartex" xmlns:cx4="http://schemas.microsoft.com/office/drawing/2016/5/10/chartex" xmlns:cx5="http://schemas.microsoft.com/office/drawing/2016/5/11/chartex" xmlns:cx6="http://schemas.microsoft.com/office/drawing/2016/5/12/chartex" xmlns:cx7="http://schemas.microsoft.com/office/drawing/2016/5/13/chartex" xmlns:cx8="http://schemas.microsoft.com/office/drawing/2016/5/14/chartex" xmlns:mc="http://schemas.openxmlformats.org/markup-compatibility/2006" xmlns:aink="http://schemas.microsoft.com/office/drawing/2016/ink" xmlns:am3d="http://schemas.microsoft.com/office/drawing/2017/model3d" xmlns:o="urn:schemas-microsoft-com:office:office" xmlns:oel="http://schemas.microsoft.com/office/2019/extlst" xmlns:r="http://schemas.openxmlformats.org/officeDocument/2006/relationships" xmlns:m="http://schemas.openxmlformats.org/officeDocument/2006/math" xmlns:v="urn:schemas-microsoft-com:vml" xmlns:wp14="http://schemas.microsoft.com/office/word/2010/wordprocessingDrawing" xmlns:wp="http://schemas.openxmlformats.org/drawingml/2006/wordprocessingDrawing" xmlns:w10="urn:schemas-microsoft-com:office:word" xmlns:w="http://schemas.openxmlformats.org/wordprocessingml/2006/main" xmlns:w14="http://schemas.microsoft.com/office/word/2010/wordml" xmlns:w15="http://schemas.microsoft.com/office/word/2012/wordml" xmlns:w16cex="http://schemas.microsoft.com/office/word/2018/wordml/cex" xmlns:w16cid="http://schemas.microsoft.com/office/word/2016/wordml/cid" xmlns:w16="http://schemas.microsoft.com/office/word/2018/wordml" xmlns:w16du="http://schemas.microsoft.com/office/word/2023/wordml/word16du" xmlns:w16sdtdh="http://schemas.microsoft.com/office/word/2020/wordml/sdtdatahash" xmlns:w16sdtfl="http://schemas.microsoft.com/office/word/2024/wordml/sdtformatlock" xmlns:w16se="http://schemas.microsoft.com/office/word/2015/wordml/symex" xmlns:wpg="http://schemas.microsoft.com/office/word/2010/wordprocessingGroup" xmlns:wpi="http://schemas.microsoft.com/office/word/2010/wordprocessingInk" xmlns:wne="http://schemas.microsoft.com/office/word/2006/wordml" xmlns:wps="http://schemas.microsoft.com/office/word/2010/wordprocessingShape" mc:Ignorable="w14 w15 w16se w16cid w16 w16cex w16sdtdh w16sdtfl w16du wp14">
   <w:abstractNum w:abstractNumId="0" w15:restartNumberingAfterBreak="0">
     <w:nsid w:val="04D91634"/>
     <w:multiLevelType w:val="hybridMultilevel"/>
@@ -12962,6 +13143,97 @@
     </w:lvl>
   </w:abstractNum>
   <w:abstractNum w:abstractNumId="11" w15:restartNumberingAfterBreak="0">
+    <w:nsid w:val="2DAB2C56"/>
+    <w:multiLevelType w:val="hybridMultilevel"/>
+    <w:tmpl w:val="0D4A433C"/>
+    <w:lvl w:ilvl="0" w:tplc="FFFFFFFF">
+      <w:start w:val="1"/>
+      <w:numFmt w:val="decimal"/>
+      <w:lvlText w:val="%1."/>
+      <w:lvlJc w:val="left"/>
+      <w:pPr>
+        <w:ind w:left="360" w:hanging="360"/>
+      </w:pPr>
+      <w:rPr>
+        <w:rFonts w:hint="default"/>
+        <w:b w:val="0"/>
+        <w:sz w:val="20"/>
+      </w:rPr>
+    </w:lvl>
+    <w:lvl w:ilvl="1" w:tplc="FFFFFFFF" w:tentative="1">
+      <w:start w:val="1"/>
+      <w:numFmt w:val="lowerLetter"/>
+      <w:lvlText w:val="%2."/>
+      <w:lvlJc w:val="left"/>
+      <w:pPr>
+        <w:ind w:left="1440" w:hanging="360"/>
+      </w:pPr>
+    </w:lvl>
+    <w:lvl w:ilvl="2" w:tplc="FFFFFFFF" w:tentative="1">
+      <w:start w:val="1"/>
+      <w:numFmt w:val="lowerRoman"/>
+      <w:lvlText w:val="%3."/>
+      <w:lvlJc w:val="right"/>
+      <w:pPr>
+        <w:ind w:left="2160" w:hanging="180"/>
+      </w:pPr>
+    </w:lvl>
+    <w:lvl w:ilvl="3" w:tplc="FFFFFFFF" w:tentative="1">
+      <w:start w:val="1"/>
+      <w:numFmt w:val="decimal"/>
+      <w:lvlText w:val="%4."/>
+      <w:lvlJc w:val="left"/>
+      <w:pPr>
+        <w:ind w:left="2880" w:hanging="360"/>
+      </w:pPr>
+    </w:lvl>
+    <w:lvl w:ilvl="4" w:tplc="FFFFFFFF" w:tentative="1">
+      <w:start w:val="1"/>
+      <w:numFmt w:val="lowerLetter"/>
+      <w:lvlText w:val="%5."/>
+      <w:lvlJc w:val="left"/>
+      <w:pPr>
+        <w:ind w:left="3600" w:hanging="360"/>
+      </w:pPr>
+    </w:lvl>
+    <w:lvl w:ilvl="5" w:tplc="FFFFFFFF" w:tentative="1">
+      <w:start w:val="1"/>
+      <w:numFmt w:val="lowerRoman"/>
+      <w:lvlText w:val="%6."/>
+      <w:lvlJc w:val="right"/>
+      <w:pPr>
+        <w:ind w:left="4320" w:hanging="180"/>
+      </w:pPr>
+    </w:lvl>
+    <w:lvl w:ilvl="6" w:tplc="FFFFFFFF" w:tentative="1">
+      <w:start w:val="1"/>
+      <w:numFmt w:val="decimal"/>
+      <w:lvlText w:val="%7."/>
+      <w:lvlJc w:val="left"/>
+      <w:pPr>
+        <w:ind w:left="5040" w:hanging="360"/>
+      </w:pPr>
+    </w:lvl>
+    <w:lvl w:ilvl="7" w:tplc="FFFFFFFF" w:tentative="1">
+      <w:start w:val="1"/>
+      <w:numFmt w:val="lowerLetter"/>
+      <w:lvlText w:val="%8."/>
+      <w:lvlJc w:val="left"/>
+      <w:pPr>
+        <w:ind w:left="5760" w:hanging="360"/>
+      </w:pPr>
+    </w:lvl>
+    <w:lvl w:ilvl="8" w:tplc="FFFFFFFF" w:tentative="1">
+      <w:start w:val="1"/>
+      <w:numFmt w:val="lowerRoman"/>
+      <w:lvlText w:val="%9."/>
+      <w:lvlJc w:val="right"/>
+      <w:pPr>
+        <w:ind w:left="6480" w:hanging="180"/>
+      </w:pPr>
+    </w:lvl>
+  </w:abstractNum>
+  <w:abstractNum w:abstractNumId="12" w15:restartNumberingAfterBreak="0">
     <w:nsid w:val="2E4E31AA"/>
     <w:multiLevelType w:val="hybridMultilevel"/>
     <w:tmpl w:val="7D5CB6FA"/>
@@ -13050,7 +13322,7 @@
       </w:pPr>
     </w:lvl>
   </w:abstractNum>
-  <w:abstractNum w:abstractNumId="12" w15:restartNumberingAfterBreak="0">
+  <w:abstractNum w:abstractNumId="13" w15:restartNumberingAfterBreak="0">
     <w:nsid w:val="340C7435"/>
     <w:multiLevelType w:val="hybridMultilevel"/>
     <w:tmpl w:val="EE2254FC"/>
@@ -13142,7 +13414,7 @@
       </w:pPr>
     </w:lvl>
   </w:abstractNum>
-  <w:abstractNum w:abstractNumId="13" w15:restartNumberingAfterBreak="0">
+  <w:abstractNum w:abstractNumId="14" w15:restartNumberingAfterBreak="0">
     <w:nsid w:val="37EE75D4"/>
     <w:multiLevelType w:val="hybridMultilevel"/>
     <w:tmpl w:val="0942ADEA"/>
@@ -13236,7 +13508,7 @@
       </w:pPr>
     </w:lvl>
   </w:abstractNum>
-  <w:abstractNum w:abstractNumId="14" w15:restartNumberingAfterBreak="0">
+  <w:abstractNum w:abstractNumId="15" w15:restartNumberingAfterBreak="0">
     <w:nsid w:val="3E25627E"/>
     <w:multiLevelType w:val="hybridMultilevel"/>
     <w:tmpl w:val="F59E72B6"/>
@@ -13328,7 +13600,7 @@
       </w:pPr>
     </w:lvl>
   </w:abstractNum>
-  <w:abstractNum w:abstractNumId="15" w15:restartNumberingAfterBreak="0">
+  <w:abstractNum w:abstractNumId="16" w15:restartNumberingAfterBreak="0">
     <w:nsid w:val="3EC95992"/>
     <w:multiLevelType w:val="hybridMultilevel"/>
     <w:tmpl w:val="0E5E6C5A"/>
@@ -13418,7 +13690,7 @@
       </w:pPr>
     </w:lvl>
   </w:abstractNum>
-  <w:abstractNum w:abstractNumId="16" w15:restartNumberingAfterBreak="0">
+  <w:abstractNum w:abstractNumId="17" w15:restartNumberingAfterBreak="0">
     <w:nsid w:val="42556FE4"/>
     <w:multiLevelType w:val="hybridMultilevel"/>
     <w:tmpl w:val="76FC2B5C"/>
@@ -13531,7 +13803,7 @@
       </w:pPr>
     </w:lvl>
   </w:abstractNum>
-  <w:abstractNum w:abstractNumId="17" w15:restartNumberingAfterBreak="0">
+  <w:abstractNum w:abstractNumId="18" w15:restartNumberingAfterBreak="0">
     <w:nsid w:val="51F0185C"/>
     <w:multiLevelType w:val="hybridMultilevel"/>
     <w:tmpl w:val="82022B3E"/>
@@ -13644,7 +13916,7 @@
       </w:pPr>
     </w:lvl>
   </w:abstractNum>
-  <w:abstractNum w:abstractNumId="18" w15:restartNumberingAfterBreak="0">
+  <w:abstractNum w:abstractNumId="19" w15:restartNumberingAfterBreak="0">
     <w:nsid w:val="5378716F"/>
     <w:multiLevelType w:val="hybridMultilevel"/>
     <w:tmpl w:val="12885DEA"/>
@@ -13757,7 +14029,7 @@
       </w:pPr>
     </w:lvl>
   </w:abstractNum>
-  <w:abstractNum w:abstractNumId="19" w15:restartNumberingAfterBreak="0">
+  <w:abstractNum w:abstractNumId="20" w15:restartNumberingAfterBreak="0">
     <w:nsid w:val="576B5CA2"/>
     <w:multiLevelType w:val="hybridMultilevel"/>
     <w:tmpl w:val="CDB06F60"/>
@@ -13876,7 +14148,7 @@
       </w:pPr>
     </w:lvl>
   </w:abstractNum>
-  <w:abstractNum w:abstractNumId="20" w15:restartNumberingAfterBreak="0">
+  <w:abstractNum w:abstractNumId="21" w15:restartNumberingAfterBreak="0">
     <w:nsid w:val="5A234699"/>
     <w:multiLevelType w:val="hybridMultilevel"/>
     <w:tmpl w:val="7B5614CA"/>
@@ -13992,7 +14264,7 @@
       </w:pPr>
     </w:lvl>
   </w:abstractNum>
-  <w:abstractNum w:abstractNumId="21" w15:restartNumberingAfterBreak="0">
+  <w:abstractNum w:abstractNumId="22" w15:restartNumberingAfterBreak="0">
     <w:nsid w:val="5D320F5E"/>
     <w:multiLevelType w:val="hybridMultilevel"/>
     <w:tmpl w:val="1F2A0A94"/>
@@ -14078,7 +14350,7 @@
       </w:pPr>
     </w:lvl>
   </w:abstractNum>
-  <w:abstractNum w:abstractNumId="22" w15:restartNumberingAfterBreak="0">
+  <w:abstractNum w:abstractNumId="23" w15:restartNumberingAfterBreak="0">
     <w:nsid w:val="5DD74E7F"/>
     <w:multiLevelType w:val="hybridMultilevel"/>
     <w:tmpl w:val="96D4E222"/>
@@ -14194,7 +14466,7 @@
       </w:pPr>
     </w:lvl>
   </w:abstractNum>
-  <w:abstractNum w:abstractNumId="23" w15:restartNumberingAfterBreak="0">
+  <w:abstractNum w:abstractNumId="24" w15:restartNumberingAfterBreak="0">
     <w:nsid w:val="5E693ADE"/>
     <w:multiLevelType w:val="hybridMultilevel"/>
     <w:tmpl w:val="BFEC3FCA"/>
@@ -14284,7 +14556,7 @@
       </w:pPr>
     </w:lvl>
   </w:abstractNum>
-  <w:abstractNum w:abstractNumId="24" w15:restartNumberingAfterBreak="0">
+  <w:abstractNum w:abstractNumId="25" w15:restartNumberingAfterBreak="0">
     <w:nsid w:val="5F020DBF"/>
     <w:multiLevelType w:val="hybridMultilevel"/>
     <w:tmpl w:val="AB80EBF8"/>
@@ -14373,7 +14645,7 @@
       </w:pPr>
     </w:lvl>
   </w:abstractNum>
-  <w:abstractNum w:abstractNumId="25" w15:restartNumberingAfterBreak="0">
+  <w:abstractNum w:abstractNumId="26" w15:restartNumberingAfterBreak="0">
     <w:nsid w:val="5FDD59D5"/>
     <w:multiLevelType w:val="hybridMultilevel"/>
     <w:tmpl w:val="0EBED042"/>
@@ -14486,7 +14758,7 @@
       </w:pPr>
     </w:lvl>
   </w:abstractNum>
-  <w:abstractNum w:abstractNumId="26" w15:restartNumberingAfterBreak="0">
+  <w:abstractNum w:abstractNumId="27" w15:restartNumberingAfterBreak="0">
     <w:nsid w:val="60CA68B9"/>
     <w:multiLevelType w:val="hybridMultilevel"/>
     <w:tmpl w:val="AB80EBF8"/>
@@ -14575,7 +14847,7 @@
       </w:pPr>
     </w:lvl>
   </w:abstractNum>
-  <w:abstractNum w:abstractNumId="27" w15:restartNumberingAfterBreak="0">
+  <w:abstractNum w:abstractNumId="28" w15:restartNumberingAfterBreak="0">
     <w:nsid w:val="60D17EA3"/>
     <w:multiLevelType w:val="hybridMultilevel"/>
     <w:tmpl w:val="73329F9A"/>
@@ -14691,7 +14963,7 @@
       </w:pPr>
     </w:lvl>
   </w:abstractNum>
-  <w:abstractNum w:abstractNumId="28" w15:restartNumberingAfterBreak="0">
+  <w:abstractNum w:abstractNumId="29" w15:restartNumberingAfterBreak="0">
     <w:nsid w:val="652F07D1"/>
     <w:multiLevelType w:val="hybridMultilevel"/>
     <w:tmpl w:val="F73428C8"/>
@@ -14804,7 +15076,7 @@
       </w:pPr>
     </w:lvl>
   </w:abstractNum>
-  <w:abstractNum w:abstractNumId="29" w15:restartNumberingAfterBreak="0">
+  <w:abstractNum w:abstractNumId="30" w15:restartNumberingAfterBreak="0">
     <w:nsid w:val="6AB9058C"/>
     <w:multiLevelType w:val="hybridMultilevel"/>
     <w:tmpl w:val="ACB4FCE4"/>
@@ -14917,7 +15189,7 @@
       </w:pPr>
     </w:lvl>
   </w:abstractNum>
-  <w:abstractNum w:abstractNumId="30" w15:restartNumberingAfterBreak="0">
+  <w:abstractNum w:abstractNumId="31" w15:restartNumberingAfterBreak="0">
     <w:nsid w:val="6C430466"/>
     <w:multiLevelType w:val="hybridMultilevel"/>
     <w:tmpl w:val="BAC47474"/>
@@ -15030,7 +15302,7 @@
       </w:pPr>
     </w:lvl>
   </w:abstractNum>
-  <w:abstractNum w:abstractNumId="31" w15:restartNumberingAfterBreak="0">
+  <w:abstractNum w:abstractNumId="32" w15:restartNumberingAfterBreak="0">
     <w:nsid w:val="6C622DF1"/>
     <w:multiLevelType w:val="hybridMultilevel"/>
     <w:tmpl w:val="7018E446"/>
@@ -15143,7 +15415,7 @@
       </w:rPr>
     </w:lvl>
   </w:abstractNum>
-  <w:abstractNum w:abstractNumId="32" w15:restartNumberingAfterBreak="0">
+  <w:abstractNum w:abstractNumId="33" w15:restartNumberingAfterBreak="0">
     <w:nsid w:val="6D110043"/>
     <w:multiLevelType w:val="hybridMultilevel"/>
     <w:tmpl w:val="F59E72B6"/>
@@ -15235,7 +15507,7 @@
       </w:pPr>
     </w:lvl>
   </w:abstractNum>
-  <w:abstractNum w:abstractNumId="33" w15:restartNumberingAfterBreak="0">
+  <w:abstractNum w:abstractNumId="34" w15:restartNumberingAfterBreak="0">
     <w:nsid w:val="71510EE1"/>
     <w:multiLevelType w:val="hybridMultilevel"/>
     <w:tmpl w:val="19845B9A"/>
@@ -15348,7 +15620,7 @@
       </w:pPr>
     </w:lvl>
   </w:abstractNum>
-  <w:abstractNum w:abstractNumId="34" w15:restartNumberingAfterBreak="0">
+  <w:abstractNum w:abstractNumId="35" w15:restartNumberingAfterBreak="0">
     <w:nsid w:val="732813A6"/>
     <w:multiLevelType w:val="hybridMultilevel"/>
     <w:tmpl w:val="FE828740"/>
@@ -15461,7 +15733,7 @@
       </w:pPr>
     </w:lvl>
   </w:abstractNum>
-  <w:abstractNum w:abstractNumId="35" w15:restartNumberingAfterBreak="0">
+  <w:abstractNum w:abstractNumId="36" w15:restartNumberingAfterBreak="0">
     <w:nsid w:val="735F4CA9"/>
     <w:multiLevelType w:val="hybridMultilevel"/>
     <w:tmpl w:val="FB5A4752"/>
@@ -15577,7 +15849,7 @@
       </w:pPr>
     </w:lvl>
   </w:abstractNum>
-  <w:abstractNum w:abstractNumId="36" w15:restartNumberingAfterBreak="0">
+  <w:abstractNum w:abstractNumId="37" w15:restartNumberingAfterBreak="0">
     <w:nsid w:val="750F21FF"/>
     <w:multiLevelType w:val="hybridMultilevel"/>
     <w:tmpl w:val="B9661B44"/>
@@ -15696,7 +15968,7 @@
       </w:pPr>
     </w:lvl>
   </w:abstractNum>
-  <w:abstractNum w:abstractNumId="37" w15:restartNumberingAfterBreak="0">
+  <w:abstractNum w:abstractNumId="38" w15:restartNumberingAfterBreak="0">
     <w:nsid w:val="75631BC4"/>
     <w:multiLevelType w:val="hybridMultilevel"/>
     <w:tmpl w:val="C6B6E6F6"/>
@@ -15809,7 +16081,7 @@
       </w:pPr>
     </w:lvl>
   </w:abstractNum>
-  <w:abstractNum w:abstractNumId="38" w15:restartNumberingAfterBreak="0">
+  <w:abstractNum w:abstractNumId="39" w15:restartNumberingAfterBreak="0">
     <w:nsid w:val="758B2788"/>
     <w:multiLevelType w:val="hybridMultilevel"/>
     <w:tmpl w:val="6BB4798C"/>
@@ -15925,7 +16197,7 @@
       </w:pPr>
     </w:lvl>
   </w:abstractNum>
-  <w:abstractNum w:abstractNumId="39" w15:restartNumberingAfterBreak="0">
+  <w:abstractNum w:abstractNumId="40" w15:restartNumberingAfterBreak="0">
     <w:nsid w:val="765D227E"/>
     <w:multiLevelType w:val="hybridMultilevel"/>
     <w:tmpl w:val="F82AEF54"/>
@@ -16038,7 +16310,7 @@
       </w:pPr>
     </w:lvl>
   </w:abstractNum>
-  <w:abstractNum w:abstractNumId="40" w15:restartNumberingAfterBreak="0">
+  <w:abstractNum w:abstractNumId="41" w15:restartNumberingAfterBreak="0">
     <w:nsid w:val="77ED09D8"/>
     <w:multiLevelType w:val="hybridMultilevel"/>
     <w:tmpl w:val="C8449670"/>
@@ -16151,7 +16423,7 @@
       </w:pPr>
     </w:lvl>
   </w:abstractNum>
-  <w:abstractNum w:abstractNumId="41" w15:restartNumberingAfterBreak="0">
+  <w:abstractNum w:abstractNumId="42" w15:restartNumberingAfterBreak="0">
     <w:nsid w:val="796B49AE"/>
     <w:multiLevelType w:val="hybridMultilevel"/>
     <w:tmpl w:val="7D5CB6FA"/>
@@ -16240,7 +16512,7 @@
       </w:pPr>
     </w:lvl>
   </w:abstractNum>
-  <w:abstractNum w:abstractNumId="42" w15:restartNumberingAfterBreak="0">
+  <w:abstractNum w:abstractNumId="43" w15:restartNumberingAfterBreak="0">
     <w:nsid w:val="7BCB7F9F"/>
     <w:multiLevelType w:val="hybridMultilevel"/>
     <w:tmpl w:val="97B0DDB8"/>
@@ -16353,7 +16625,7 @@
       </w:pPr>
     </w:lvl>
   </w:abstractNum>
-  <w:abstractNum w:abstractNumId="43" w15:restartNumberingAfterBreak="0">
+  <w:abstractNum w:abstractNumId="44" w15:restartNumberingAfterBreak="0">
     <w:nsid w:val="7FC20AC7"/>
     <w:multiLevelType w:val="hybridMultilevel"/>
     <w:tmpl w:val="57EC5738"/>
@@ -16469,7 +16741,7 @@
       </w:pPr>
     </w:lvl>
   </w:abstractNum>
-  <w:abstractNum w:abstractNumId="44" w15:restartNumberingAfterBreak="0">
+  <w:abstractNum w:abstractNumId="45" w15:restartNumberingAfterBreak="0">
     <w:nsid w:val="7FD84BD6"/>
     <w:multiLevelType w:val="hybridMultilevel"/>
     <w:tmpl w:val="0D4A433C"/>
@@ -16560,147 +16832,150 @@
       </w:pPr>
     </w:lvl>
   </w:abstractNum>
-  <w:num w:numId="1">
+  <w:num w:numId="1" w16cid:durableId="1194536766">
+    <w:abstractNumId w:val="28"/>
+  </w:num>
+  <w:num w:numId="2" w16cid:durableId="993726554">
+    <w:abstractNumId w:val="21"/>
+  </w:num>
+  <w:num w:numId="3" w16cid:durableId="2096782495">
+    <w:abstractNumId w:val="31"/>
+  </w:num>
+  <w:num w:numId="4" w16cid:durableId="1695107817">
+    <w:abstractNumId w:val="40"/>
+  </w:num>
+  <w:num w:numId="5" w16cid:durableId="1346975926">
+    <w:abstractNumId w:val="44"/>
+  </w:num>
+  <w:num w:numId="6" w16cid:durableId="2093314651">
+    <w:abstractNumId w:val="0"/>
+  </w:num>
+  <w:num w:numId="7" w16cid:durableId="2031251703">
+    <w:abstractNumId w:val="34"/>
+  </w:num>
+  <w:num w:numId="8" w16cid:durableId="645476507">
+    <w:abstractNumId w:val="17"/>
+  </w:num>
+  <w:num w:numId="9" w16cid:durableId="17588718">
+    <w:abstractNumId w:val="41"/>
+  </w:num>
+  <w:num w:numId="10" w16cid:durableId="84763051">
+    <w:abstractNumId w:val="35"/>
+  </w:num>
+  <w:num w:numId="11" w16cid:durableId="518355925">
+    <w:abstractNumId w:val="9"/>
+  </w:num>
+  <w:num w:numId="12" w16cid:durableId="360320323">
+    <w:abstractNumId w:val="37"/>
+  </w:num>
+  <w:num w:numId="13" w16cid:durableId="1511918616">
+    <w:abstractNumId w:val="1"/>
+  </w:num>
+  <w:num w:numId="14" w16cid:durableId="336813277">
+    <w:abstractNumId w:val="20"/>
+  </w:num>
+  <w:num w:numId="15" w16cid:durableId="174812894">
+    <w:abstractNumId w:val="29"/>
+  </w:num>
+  <w:num w:numId="16" w16cid:durableId="1480464381">
+    <w:abstractNumId w:val="23"/>
+  </w:num>
+  <w:num w:numId="17" w16cid:durableId="1057049072">
+    <w:abstractNumId w:val="39"/>
+  </w:num>
+  <w:num w:numId="18" w16cid:durableId="1716930836">
+    <w:abstractNumId w:val="4"/>
+  </w:num>
+  <w:num w:numId="19" w16cid:durableId="1641304360">
+    <w:abstractNumId w:val="38"/>
+  </w:num>
+  <w:num w:numId="20" w16cid:durableId="1716587926">
+    <w:abstractNumId w:val="43"/>
+  </w:num>
+  <w:num w:numId="21" w16cid:durableId="1359429840">
+    <w:abstractNumId w:val="7"/>
+  </w:num>
+  <w:num w:numId="22" w16cid:durableId="822626393">
+    <w:abstractNumId w:val="30"/>
+  </w:num>
+  <w:num w:numId="23" w16cid:durableId="1085876462">
+    <w:abstractNumId w:val="19"/>
+  </w:num>
+  <w:num w:numId="24" w16cid:durableId="152064053">
+    <w:abstractNumId w:val="36"/>
+  </w:num>
+  <w:num w:numId="25" w16cid:durableId="1740247954">
+    <w:abstractNumId w:val="26"/>
+  </w:num>
+  <w:num w:numId="26" w16cid:durableId="1865089292">
+    <w:abstractNumId w:val="18"/>
+  </w:num>
+  <w:num w:numId="27" w16cid:durableId="164324647">
+    <w:abstractNumId w:val="8"/>
+  </w:num>
+  <w:num w:numId="28" w16cid:durableId="1743676628">
+    <w:abstractNumId w:val="32"/>
+  </w:num>
+  <w:num w:numId="29" w16cid:durableId="498427471">
+    <w:abstractNumId w:val="2"/>
+  </w:num>
+  <w:num w:numId="30" w16cid:durableId="425465173">
+    <w:abstractNumId w:val="42"/>
+  </w:num>
+  <w:num w:numId="31" w16cid:durableId="243144643">
+    <w:abstractNumId w:val="13"/>
+  </w:num>
+  <w:num w:numId="32" w16cid:durableId="1856072847">
+    <w:abstractNumId w:val="10"/>
+  </w:num>
+  <w:num w:numId="33" w16cid:durableId="2116710433">
+    <w:abstractNumId w:val="22"/>
+  </w:num>
+  <w:num w:numId="34" w16cid:durableId="1406486351">
+    <w:abstractNumId w:val="15"/>
+  </w:num>
+  <w:num w:numId="35" w16cid:durableId="1926457534">
+    <w:abstractNumId w:val="12"/>
+  </w:num>
+  <w:num w:numId="36" w16cid:durableId="1910649540">
+    <w:abstractNumId w:val="33"/>
+  </w:num>
+  <w:num w:numId="37" w16cid:durableId="1172187522">
+    <w:abstractNumId w:val="3"/>
+  </w:num>
+  <w:num w:numId="38" w16cid:durableId="2071345525">
     <w:abstractNumId w:val="27"/>
   </w:num>
-  <w:num w:numId="2">
-    <w:abstractNumId w:val="20"/>
+  <w:num w:numId="39" w16cid:durableId="1248343471">
+    <w:abstractNumId w:val="14"/>
   </w:num>
-  <w:num w:numId="3">
-    <w:abstractNumId w:val="30"/>
+  <w:num w:numId="40" w16cid:durableId="1248076798">
+    <w:abstractNumId w:val="6"/>
   </w:num>
-  <w:num w:numId="4">
-    <w:abstractNumId w:val="39"/>
+  <w:num w:numId="41" w16cid:durableId="834884661">
+    <w:abstractNumId w:val="25"/>
   </w:num>
-  <w:num w:numId="5">
-    <w:abstractNumId w:val="43"/>
+  <w:num w:numId="42" w16cid:durableId="205916165">
+    <w:abstractNumId w:val="5"/>
   </w:num>
-  <w:num w:numId="6">
-    <w:abstractNumId w:val="0"/>
+  <w:num w:numId="43" w16cid:durableId="346177621">
+    <w:abstractNumId w:val="24"/>
   </w:num>
-  <w:num w:numId="7">
-    <w:abstractNumId w:val="33"/>
-  </w:num>
-  <w:num w:numId="8">
+  <w:num w:numId="44" w16cid:durableId="823164031">
     <w:abstractNumId w:val="16"/>
   </w:num>
-  <w:num w:numId="9">
-    <w:abstractNumId w:val="40"/>
+  <w:num w:numId="45" w16cid:durableId="1942253500">
+    <w:abstractNumId w:val="45"/>
   </w:num>
-  <w:num w:numId="10">
-    <w:abstractNumId w:val="34"/>
-  </w:num>
-  <w:num w:numId="11">
-    <w:abstractNumId w:val="9"/>
-  </w:num>
-  <w:num w:numId="12">
-    <w:abstractNumId w:val="36"/>
-  </w:num>
-  <w:num w:numId="13">
-    <w:abstractNumId w:val="1"/>
-  </w:num>
-  <w:num w:numId="14">
-    <w:abstractNumId w:val="19"/>
-  </w:num>
-  <w:num w:numId="15">
-    <w:abstractNumId w:val="28"/>
-  </w:num>
-  <w:num w:numId="16">
-    <w:abstractNumId w:val="22"/>
-  </w:num>
-  <w:num w:numId="17">
-    <w:abstractNumId w:val="38"/>
-  </w:num>
-  <w:num w:numId="18">
-    <w:abstractNumId w:val="4"/>
-  </w:num>
-  <w:num w:numId="19">
-    <w:abstractNumId w:val="37"/>
-  </w:num>
-  <w:num w:numId="20">
-    <w:abstractNumId w:val="42"/>
-  </w:num>
-  <w:num w:numId="21">
-    <w:abstractNumId w:val="7"/>
-  </w:num>
-  <w:num w:numId="22">
-    <w:abstractNumId w:val="29"/>
-  </w:num>
-  <w:num w:numId="23">
-    <w:abstractNumId w:val="18"/>
-  </w:num>
-  <w:num w:numId="24">
-    <w:abstractNumId w:val="35"/>
-  </w:num>
-  <w:num w:numId="25">
-    <w:abstractNumId w:val="25"/>
-  </w:num>
-  <w:num w:numId="26">
-    <w:abstractNumId w:val="17"/>
-  </w:num>
-  <w:num w:numId="27">
-    <w:abstractNumId w:val="8"/>
-  </w:num>
-  <w:num w:numId="28">
-    <w:abstractNumId w:val="31"/>
-  </w:num>
-  <w:num w:numId="29">
-    <w:abstractNumId w:val="2"/>
-  </w:num>
-  <w:num w:numId="30">
-    <w:abstractNumId w:val="41"/>
-  </w:num>
-  <w:num w:numId="31">
-    <w:abstractNumId w:val="12"/>
-  </w:num>
-  <w:num w:numId="32">
-    <w:abstractNumId w:val="10"/>
-  </w:num>
-  <w:num w:numId="33">
-    <w:abstractNumId w:val="21"/>
-  </w:num>
-  <w:num w:numId="34">
-    <w:abstractNumId w:val="14"/>
-  </w:num>
-  <w:num w:numId="35">
+  <w:num w:numId="46" w16cid:durableId="711614169">
     <w:abstractNumId w:val="11"/>
-  </w:num>
-  <w:num w:numId="36">
-    <w:abstractNumId w:val="32"/>
-  </w:num>
-  <w:num w:numId="37">
-    <w:abstractNumId w:val="3"/>
-  </w:num>
-  <w:num w:numId="38">
-    <w:abstractNumId w:val="26"/>
-  </w:num>
-  <w:num w:numId="39">
-    <w:abstractNumId w:val="13"/>
-  </w:num>
-  <w:num w:numId="40">
-    <w:abstractNumId w:val="6"/>
-  </w:num>
-  <w:num w:numId="41">
-    <w:abstractNumId w:val="24"/>
-  </w:num>
-  <w:num w:numId="42">
-    <w:abstractNumId w:val="5"/>
-  </w:num>
-  <w:num w:numId="43">
-    <w:abstractNumId w:val="23"/>
-  </w:num>
-  <w:num w:numId="44">
-    <w:abstractNumId w:val="15"/>
-  </w:num>
-  <w:num w:numId="45">
-    <w:abstractNumId w:val="44"/>
   </w:num>
   <w:numIdMacAtCleanup w:val="41"/>
 </w:numbering>
 </file>
 
 <file path=word/styles.xml><?xml version="1.0" encoding="utf-8"?>
-<w:styles xmlns:mc="http://schemas.openxmlformats.org/markup-compatibility/2006" xmlns:r="http://schemas.openxmlformats.org/officeDocument/2006/relationships" xmlns:w="http://schemas.openxmlformats.org/wordprocessingml/2006/main" xmlns:w14="http://schemas.microsoft.com/office/word/2010/wordml" xmlns:w15="http://schemas.microsoft.com/office/word/2012/wordml" xmlns:w16cex="http://schemas.microsoft.com/office/word/2018/wordml/cex" xmlns:w16cid="http://schemas.microsoft.com/office/word/2016/wordml/cid" xmlns:w16="http://schemas.microsoft.com/office/word/2018/wordml" xmlns:w16se="http://schemas.microsoft.com/office/word/2015/wordml/symex" mc:Ignorable="w14 w15 w16se w16cid w16 w16cex">
+<w:styles xmlns:mc="http://schemas.openxmlformats.org/markup-compatibility/2006" xmlns:r="http://schemas.openxmlformats.org/officeDocument/2006/relationships" xmlns:w="http://schemas.openxmlformats.org/wordprocessingml/2006/main" xmlns:w14="http://schemas.microsoft.com/office/word/2010/wordml" xmlns:w15="http://schemas.microsoft.com/office/word/2012/wordml" xmlns:w16cex="http://schemas.microsoft.com/office/word/2018/wordml/cex" xmlns:w16cid="http://schemas.microsoft.com/office/word/2016/wordml/cid" xmlns:w16="http://schemas.microsoft.com/office/word/2018/wordml" xmlns:w16du="http://schemas.microsoft.com/office/word/2023/wordml/word16du" xmlns:w16sdtdh="http://schemas.microsoft.com/office/word/2020/wordml/sdtdatahash" xmlns:w16sdtfl="http://schemas.microsoft.com/office/word/2024/wordml/sdtformatlock" xmlns:w16se="http://schemas.microsoft.com/office/word/2015/wordml/symex" mc:Ignorable="w14 w15 w16se w16cid w16 w16cex w16sdtdh w16sdtfl w16du">
   <w:docDefaults>
     <w:rPrDefault>
       <w:rPr>
@@ -17094,7 +17369,6 @@
   <w:style w:type="character" w:default="1" w:styleId="DefaultParagraphFont">
     <w:name w:val="Default Paragraph Font"/>
     <w:uiPriority w:val="1"/>
-    <w:semiHidden/>
     <w:unhideWhenUsed/>
   </w:style>
   <w:style w:type="table" w:default="1" w:styleId="TableNormal">
@@ -17469,21 +17743,6 @@
 </file>
 
 <file path=customXml/item1.xml><?xml version="1.0" encoding="utf-8"?>
-<p:properties xmlns:p="http://schemas.microsoft.com/office/2006/metadata/properties" xmlns:xsi="http://www.w3.org/2001/XMLSchema-instance" xmlns:pc="http://schemas.microsoft.com/office/infopath/2007/PartnerControls">
-  <documentManagement/>
-</p:properties>
-</file>
-
-<file path=customXml/item2.xml><?xml version="1.0" encoding="utf-8"?>
-<?mso-contentType ?>
-<FormTemplates xmlns="http://schemas.microsoft.com/sharepoint/v3/contenttype/forms">
-  <Display>DocumentLibraryForm</Display>
-  <Edit>DocumentLibraryForm</Edit>
-  <New>DocumentLibraryForm</New>
-</FormTemplates>
-</file>
-
-<file path=customXml/item3.xml><?xml version="1.0" encoding="utf-8"?>
 <ct:contentTypeSchema xmlns:ct="http://schemas.microsoft.com/office/2006/metadata/contentType" xmlns:ma="http://schemas.microsoft.com/office/2006/metadata/properties/metaAttributes" ct:_="" ma:_="" ma:contentTypeName="Document" ma:contentTypeID="0x010100537DA307C0E5184C97D998360D3C580D" ma:contentTypeVersion="6" ma:contentTypeDescription="Create a new document." ma:contentTypeScope="" ma:versionID="7ca8487c9bc84888196652b7e4dce53d">
   <xsd:schema xmlns:xsd="http://www.w3.org/2001/XMLSchema" xmlns:xs="http://www.w3.org/2001/XMLSchema" xmlns:p="http://schemas.microsoft.com/office/2006/metadata/properties" xmlns:ns2="640d2263-2e82-4d51-a3e1-49d6696a6352" xmlns:ns3="4788b6bb-b214-41e3-b910-ec68c8d3ee95" targetNamespace="http://schemas.microsoft.com/office/2006/metadata/properties" ma:root="true" ma:fieldsID="13583af2acf8f80b746ca1e389e40ef8" ns2:_="" ns3:_="">
     <xsd:import namespace="640d2263-2e82-4d51-a3e1-49d6696a6352"/>
@@ -17662,24 +17921,22 @@
 </ct:contentTypeSchema>
 </file>
 
-<file path=customXml/itemProps1.xml><?xml version="1.0" encoding="utf-8"?>
-<ds:datastoreItem xmlns:ds="http://schemas.openxmlformats.org/officeDocument/2006/customXml" ds:itemID="{5DABD76F-8038-4BF4-BCE8-757D2B9A2832}">
-  <ds:schemaRefs>
-    <ds:schemaRef ds:uri="http://schemas.microsoft.com/office/2006/metadata/properties"/>
-    <ds:schemaRef ds:uri="http://schemas.microsoft.com/office/infopath/2007/PartnerControls"/>
-  </ds:schemaRefs>
-</ds:datastoreItem>
+<file path=customXml/item2.xml><?xml version="1.0" encoding="utf-8"?>
+<?mso-contentType ?>
+<FormTemplates xmlns="http://schemas.microsoft.com/sharepoint/v3/contenttype/forms">
+  <Display>DocumentLibraryForm</Display>
+  <Edit>DocumentLibraryForm</Edit>
+  <New>DocumentLibraryForm</New>
+</FormTemplates>
 </file>
 
-<file path=customXml/itemProps2.xml><?xml version="1.0" encoding="utf-8"?>
-<ds:datastoreItem xmlns:ds="http://schemas.openxmlformats.org/officeDocument/2006/customXml" ds:itemID="{8EF894B9-70AC-408A-BFE6-B92E60578FDC}">
-  <ds:schemaRefs>
-    <ds:schemaRef ds:uri="http://schemas.microsoft.com/sharepoint/v3/contenttype/forms"/>
-  </ds:schemaRefs>
-</ds:datastoreItem>
+<file path=customXml/item3.xml><?xml version="1.0" encoding="utf-8"?>
+<p:properties xmlns:p="http://schemas.microsoft.com/office/2006/metadata/properties" xmlns:xsi="http://www.w3.org/2001/XMLSchema-instance" xmlns:pc="http://schemas.microsoft.com/office/infopath/2007/PartnerControls">
+  <documentManagement/>
+</p:properties>
 </file>
 
-<file path=customXml/itemProps3.xml><?xml version="1.0" encoding="utf-8"?>
+<file path=customXml/itemProps1.xml><?xml version="1.0" encoding="utf-8"?>
 <ds:datastoreItem xmlns:ds="http://schemas.openxmlformats.org/officeDocument/2006/customXml" ds:itemID="{C29AB926-BB7C-4E19-925B-9D1C04FC9C0A}">
   <ds:schemaRefs>
     <ds:schemaRef ds:uri="http://schemas.microsoft.com/office/2006/metadata/contentType"/>
@@ -17696,4 +17953,21 @@
     <ds:schemaRef ds:uri="http://schemas.microsoft.com/internal/obd"/>
   </ds:schemaRefs>
 </ds:datastoreItem>
+</file>
+
+<file path=customXml/itemProps2.xml><?xml version="1.0" encoding="utf-8"?>
+<ds:datastoreItem xmlns:ds="http://schemas.openxmlformats.org/officeDocument/2006/customXml" ds:itemID="{8EF894B9-70AC-408A-BFE6-B92E60578FDC}">
+  <ds:schemaRefs>
+    <ds:schemaRef ds:uri="http://schemas.microsoft.com/sharepoint/v3/contenttype/forms"/>
+  </ds:schemaRefs>
+</ds:datastoreItem>
+</file>
+
+<file path=customXml/itemProps3.xml><?xml version="1.0" encoding="utf-8"?>
+<ds:datastoreItem xmlns:ds="http://schemas.openxmlformats.org/officeDocument/2006/customXml" ds:itemID="{5DABD76F-8038-4BF4-BCE8-757D2B9A2832}">
+  <ds:schemaRefs>
+    <ds:schemaRef ds:uri="http://schemas.microsoft.com/office/2006/metadata/properties"/>
+    <ds:schemaRef ds:uri="http://schemas.microsoft.com/office/infopath/2007/PartnerControls"/>
+  </ds:schemaRefs>
+</ds:datastoreItem>
 </file>
</xml_diff>